<commit_message>
Changes to Page Structure
</commit_message>
<xml_diff>
--- a/SwiftCoaching/Coaching Program-testimonials new-1.docx
+++ b/SwiftCoaching/Coaching Program-testimonials new-1.docx
@@ -1,6 +1,6 @@
 
 <file path=word/document.xml><?xml version="1.0" encoding="utf-8"?>
-<w:document xmlns:ve="http://schemas.openxmlformats.org/markup-compatibility/2006" xmlns:o="urn:schemas-microsoft-com:office:office" xmlns:r="http://schemas.openxmlformats.org/officeDocument/2006/relationships" xmlns:m="http://schemas.openxmlformats.org/officeDocument/2006/math" xmlns:v="urn:schemas-microsoft-com:vml" xmlns:wp="http://schemas.openxmlformats.org/drawingml/2006/wordprocessingDrawing" xmlns:w10="urn:schemas-microsoft-com:office:word" xmlns:w="http://schemas.openxmlformats.org/wordprocessingml/2006/main" xmlns:wne="http://schemas.microsoft.com/office/word/2006/wordml">
+<w:document xmlns:wpc="http://schemas.microsoft.com/office/word/2010/wordprocessingCanvas" xmlns:mo="http://schemas.microsoft.com/office/mac/office/2008/main" xmlns:mc="http://schemas.openxmlformats.org/markup-compatibility/2006" xmlns:mv="urn:schemas-microsoft-com:mac:vml" xmlns:o="urn:schemas-microsoft-com:office:office" xmlns:r="http://schemas.openxmlformats.org/officeDocument/2006/relationships" xmlns:m="http://schemas.openxmlformats.org/officeDocument/2006/math" xmlns:v="urn:schemas-microsoft-com:vml" xmlns:wp14="http://schemas.microsoft.com/office/word/2010/wordprocessingDrawing" xmlns:wp="http://schemas.openxmlformats.org/drawingml/2006/wordprocessingDrawing" xmlns:w10="urn:schemas-microsoft-com:office:word" xmlns:w="http://schemas.openxmlformats.org/wordprocessingml/2006/main" xmlns:w14="http://schemas.microsoft.com/office/word/2010/wordml" xmlns:wpg="http://schemas.microsoft.com/office/word/2010/wordprocessingGroup" xmlns:wpi="http://schemas.microsoft.com/office/word/2010/wordprocessingInk" xmlns:wne="http://schemas.microsoft.com/office/word/2006/wordml" xmlns:wps="http://schemas.microsoft.com/office/word/2010/wordprocessingShape" mc:Ignorable="w14 wp14">
   <w:body>
     <w:p>
       <w:pPr>
@@ -12,7 +12,7 @@
           <w:bdr w:val="single" w:sz="4" w:space="0" w:color="auto"/>
         </w:rPr>
         <w:drawing>
-          <wp:inline distT="0" distB="0" distL="0" distR="0">
+          <wp:inline distT="0" distB="0" distL="0" distR="0" wp14:anchorId="5F872F69" wp14:editId="6032C3F5">
             <wp:extent cx="677266" cy="846582"/>
             <wp:effectExtent l="38100" t="19050" r="27584" b="10668"/>
             <wp:docPr id="4" name="Picture 3" descr="DSC_0275.tif"/>
@@ -27,7 +27,7 @@
                     <pic:cNvPicPr/>
                   </pic:nvPicPr>
                   <pic:blipFill>
-                    <a:blip r:embed="rId7" cstate="print"/>
+                    <a:blip r:embed="rId8" cstate="print"/>
                     <a:stretch>
                       <a:fillRect/>
                     </a:stretch>
@@ -359,7 +359,7 @@
           <w:noProof/>
         </w:rPr>
         <w:drawing>
-          <wp:inline distT="0" distB="0" distL="0" distR="0">
+          <wp:inline distT="0" distB="0" distL="0" distR="0" wp14:anchorId="16946EAA" wp14:editId="57662F5F">
             <wp:extent cx="530913" cy="674703"/>
             <wp:effectExtent l="38100" t="19050" r="21537" b="11097"/>
             <wp:docPr id="1" name="Picture 0" descr="CindiKozlowski.jpg"/>
@@ -374,7 +374,7 @@
                     <pic:cNvPicPr/>
                   </pic:nvPicPr>
                   <pic:blipFill>
-                    <a:blip r:embed="rId8" cstate="print"/>
+                    <a:blip r:embed="rId9" cstate="print"/>
                     <a:stretch>
                       <a:fillRect/>
                     </a:stretch>
@@ -427,7 +427,8 @@
         </w:rPr>
         <w:t xml:space="preserve">month since </w:t>
       </w:r>
-      <w:proofErr w:type="gramStart"/>
+      <w:bookmarkStart w:id="0" w:name="_GoBack"/>
+      <w:bookmarkEnd w:id="0"/>
       <w:r>
         <w:rPr>
           <w:sz w:val="18"/>
@@ -440,9 +441,8 @@
           <w:sz w:val="18"/>
           <w:szCs w:val="18"/>
         </w:rPr>
-        <w:t xml:space="preserve"> started</w:t>
-      </w:r>
-      <w:proofErr w:type="gramEnd"/>
+        <w:t>started</w:t>
+      </w:r>
       <w:r>
         <w:rPr>
           <w:sz w:val="18"/>
@@ -493,7 +493,7 @@
           <w:noProof/>
         </w:rPr>
         <w:drawing>
-          <wp:inline distT="0" distB="0" distL="0" distR="0">
+          <wp:inline distT="0" distB="0" distL="0" distR="0" wp14:anchorId="06343186" wp14:editId="1B5C8546">
             <wp:extent cx="486977" cy="667855"/>
             <wp:effectExtent l="19050" t="19050" r="27373" b="17945"/>
             <wp:docPr id="2" name="Picture 1" descr="IMG_0073.JPG"/>
@@ -508,7 +508,7 @@
                     <pic:cNvPicPr/>
                   </pic:nvPicPr>
                   <pic:blipFill>
-                    <a:blip r:embed="rId9" cstate="print"/>
+                    <a:blip r:embed="rId10" cstate="print"/>
                     <a:stretch>
                       <a:fillRect/>
                     </a:stretch>
@@ -538,23 +538,7 @@
           <w:sz w:val="18"/>
           <w:szCs w:val="18"/>
         </w:rPr>
-        <w:t xml:space="preserve">I joined Keller Williams in late June and as soon as it was available I plugged into Sherry’s coaching seminars. She has a wealth of knowledge to share with everyone.  I feel I have catapulted years ahead with all the ideas and resources that have been shared by Sherry and Keller Williams.  It isn’t easy but the time spent is well worth it. One of the greatest things is having someone to go to with questions and ideas </w:t>
-      </w:r>
-      <w:proofErr w:type="gramStart"/>
-      <w:r>
-        <w:rPr>
-          <w:sz w:val="18"/>
-          <w:szCs w:val="18"/>
-        </w:rPr>
-        <w:t>who</w:t>
-      </w:r>
-      <w:proofErr w:type="gramEnd"/>
-      <w:r>
-        <w:rPr>
-          <w:sz w:val="18"/>
-          <w:szCs w:val="18"/>
-        </w:rPr>
-        <w:t xml:space="preserve"> is available to listen and help. The different classes I’ve attended have helped me focus on what is important to get my business up and running and profitable.  They have forced me to think out of the box and get myself organized.  It has taught me that I have a team of knowledgeable professionals available to help with the different scenarios that come up today in Real Estate. I would encourage anyone who has been in the business a longtime or just a short time, like me, to plug into the coaching Resources available with Sherry and our Great Team.</w:t>
+        <w:t>I joined Keller Williams in late June and as soon as it was available I plugged into Sherry’s coaching seminars. She has a wealth of knowledge to share with everyone.  I feel I have catapulted years ahead with all the ideas and resources that have been shared by Sherry and Keller Williams.  It isn’t easy but the time spent is well worth it. One of the greatest things is having someone to go to with questions and ideas who is available to listen and help. The different classes I’ve attended have helped me focus on what is important to get my business up and running and profitable.  They have forced me to think out of the box and get myself organized.  It has taught me that I have a team of knowledgeable professionals available to help with the different scenarios that come up today in Real Estate. I would encourage anyone who has been in the business a longtime or just a short time, like me, to plug into the coaching Resources available with Sherry and our Great Team.</w:t>
       </w:r>
       <w:r>
         <w:rPr>
@@ -742,7 +726,7 @@
           <w:noProof/>
         </w:rPr>
         <w:drawing>
-          <wp:inline distT="0" distB="0" distL="0" distR="0">
+          <wp:inline distT="0" distB="0" distL="0" distR="0" wp14:anchorId="47718C9F" wp14:editId="6A2C8075">
             <wp:extent cx="481013" cy="598259"/>
             <wp:effectExtent l="38100" t="19050" r="14287" b="11341"/>
             <wp:docPr id="3" name="Picture 2" descr="deb_pic.jpg"/>
@@ -757,7 +741,7 @@
                     <pic:cNvPicPr/>
                   </pic:nvPicPr>
                   <pic:blipFill>
-                    <a:blip r:embed="rId10" cstate="print"/>
+                    <a:blip r:embed="rId11" cstate="print"/>
                     <a:stretch>
                       <a:fillRect/>
                     </a:stretch>
@@ -830,7 +814,7 @@
           <w:szCs w:val="18"/>
         </w:rPr>
         <w:drawing>
-          <wp:inline distT="0" distB="0" distL="0" distR="0">
+          <wp:inline distT="0" distB="0" distL="0" distR="0" wp14:anchorId="4848FA65" wp14:editId="32BAD221">
             <wp:extent cx="707854" cy="530891"/>
             <wp:effectExtent l="19050" t="19050" r="16046" b="21559"/>
             <wp:docPr id="5" name="Picture 4" descr="DSCN0291.JPG"/>
@@ -845,7 +829,7 @@
                     <pic:cNvPicPr/>
                   </pic:nvPicPr>
                   <pic:blipFill>
-                    <a:blip r:embed="rId11" cstate="print"/>
+                    <a:blip r:embed="rId12" cstate="print"/>
                     <a:stretch>
                       <a:fillRect/>
                     </a:stretch>
@@ -880,13 +864,27 @@
         </w:rPr>
         <w:t xml:space="preserve">I am a newer agent at KW and new to the industry since August 1, 2011.  I must say it has been a fulfilling experience although challenging as well.  I am learning so much about business not just selling homes.  I am becoming a business owner and not just a sales person.  The coaching program has been a success in my life because of the knowledge, structure, and accountability that Sherry has brought to the table for my business.  Every agent has their own needs and desires on where they want their business to go from start to finish.  Sherry and the coaching program have a system in place for all of those needs to make each business plan come into fruition.  I was a bit skeptical in the beginning because I wasn't sure if I would be able to keep up. Not only am I keeping up with the program, </w:t>
       </w:r>
+      <w:r>
+        <w:rPr>
+          <w:sz w:val="18"/>
+          <w:szCs w:val="18"/>
+        </w:rPr>
+        <w:t>I have watched</w:t>
+      </w:r>
+      <w:r>
+        <w:rPr>
+          <w:sz w:val="18"/>
+          <w:szCs w:val="18"/>
+        </w:rPr>
+        <w:t xml:space="preserve"> my business grow quickly since I have been in the coaching program.  I can truly say that I am grateful that I partnered with KW because the institution of the coaching program is definitely </w:t>
+      </w:r>
       <w:proofErr w:type="gramStart"/>
       <w:r>
         <w:rPr>
           <w:sz w:val="18"/>
           <w:szCs w:val="18"/>
         </w:rPr>
-        <w:t>I have</w:t>
+        <w:t>key</w:t>
       </w:r>
       <w:proofErr w:type="gramEnd"/>
       <w:r>
@@ -894,29 +892,6 @@
           <w:sz w:val="18"/>
           <w:szCs w:val="18"/>
         </w:rPr>
-        <w:t xml:space="preserve"> watched</w:t>
-      </w:r>
-      <w:r>
-        <w:rPr>
-          <w:sz w:val="18"/>
-          <w:szCs w:val="18"/>
-        </w:rPr>
-        <w:t xml:space="preserve"> my business grow quickly since I have been in the coaching program.  I can truly say that I am grateful that I partnered with KW because the institution of the coaching program is definitely </w:t>
-      </w:r>
-      <w:proofErr w:type="gramStart"/>
-      <w:r>
-        <w:rPr>
-          <w:sz w:val="18"/>
-          <w:szCs w:val="18"/>
-        </w:rPr>
-        <w:t>key</w:t>
-      </w:r>
-      <w:proofErr w:type="gramEnd"/>
-      <w:r>
-        <w:rPr>
-          <w:sz w:val="18"/>
-          <w:szCs w:val="18"/>
-        </w:rPr>
         <w:t xml:space="preserve"> in he</w:t>
       </w:r>
       <w:r>
@@ -956,7 +931,7 @@
           <w:szCs w:val="18"/>
         </w:rPr>
         <w:drawing>
-          <wp:inline distT="0" distB="0" distL="0" distR="0">
+          <wp:inline distT="0" distB="0" distL="0" distR="0" wp14:anchorId="441C02DF" wp14:editId="01A6F869">
             <wp:extent cx="565552" cy="749358"/>
             <wp:effectExtent l="38100" t="19050" r="24998" b="12642"/>
             <wp:docPr id="6" name="Picture 5" descr="john.bmp"/>
@@ -971,7 +946,7 @@
                     <pic:cNvPicPr/>
                   </pic:nvPicPr>
                   <pic:blipFill>
-                    <a:blip r:embed="rId12" cstate="print"/>
+                    <a:blip r:embed="rId13" cstate="print"/>
                     <a:stretch>
                       <a:fillRect/>
                     </a:stretch>
@@ -1073,7 +1048,7 @@
         </w:rPr>
         <w:lastRenderedPageBreak/>
         <w:drawing>
-          <wp:inline distT="0" distB="0" distL="0" distR="0">
+          <wp:inline distT="0" distB="0" distL="0" distR="0" wp14:anchorId="7D948DFC" wp14:editId="47180571">
             <wp:extent cx="645847" cy="584643"/>
             <wp:effectExtent l="19050" t="19050" r="20903" b="24957"/>
             <wp:docPr id="9" name="Picture 3"/>
@@ -1090,7 +1065,7 @@
                     </pic:cNvPicPr>
                   </pic:nvPicPr>
                   <pic:blipFill>
-                    <a:blip r:embed="rId13" cstate="print"/>
+                    <a:blip r:embed="rId14" cstate="print"/>
                     <a:stretch>
                       <a:fillRect/>
                     </a:stretch>
@@ -1150,7 +1125,7 @@
           <w:sz w:val="18"/>
           <w:szCs w:val="18"/>
         </w:rPr>
-        <w:t xml:space="preserve">Sherry has been </w:t>
+        <w:t xml:space="preserve">Sherry has been key in providing the support and techniques necessary to change one's mindset from worker bee to </w:t>
       </w:r>
       <w:proofErr w:type="gramStart"/>
       <w:r>
@@ -1159,7 +1134,7 @@
           <w:sz w:val="18"/>
           <w:szCs w:val="18"/>
         </w:rPr>
-        <w:t>key</w:t>
+        <w:t>self motivated</w:t>
       </w:r>
       <w:proofErr w:type="gramEnd"/>
       <w:r>
@@ -1168,7 +1143,7 @@
           <w:sz w:val="18"/>
           <w:szCs w:val="18"/>
         </w:rPr>
-        <w:t xml:space="preserve"> in providing the support and techniques necessary to change one's mindset from worker bee to self motivated, accountable, efficient and highly successful business owner. Sherry provides so much information, I feel that I can build up my new business in a way that is completely personal and works for me. She has given me vision and allowed me to dream bigger. I strongly feel that having someone like Sherry to rely on for coaching and motivation, while starting a new career, can mean the difference between failure and great success.</w:t>
+        <w:t>, accountable, efficient and highly successful business owner. Sherry provides so much information, I feel that I can build up my new business in a way that is completely personal and works for me. She has given me vision and allowed me to dream bigger. I strongly feel that having someone like Sherry to rely on for coaching and motivation, while starting a new career, can mean the difference between failure and great success.</w:t>
       </w:r>
     </w:p>
     <w:p>
@@ -1526,8 +1501,8 @@
     <w:p/>
     <w:p/>
     <w:sectPr>
-      <w:headerReference w:type="default" r:id="rId14"/>
-      <w:footerReference w:type="default" r:id="rId15"/>
+      <w:headerReference w:type="default" r:id="rId15"/>
+      <w:footerReference w:type="default" r:id="rId16"/>
       <w:pgSz w:w="12240" w:h="15840"/>
       <w:pgMar w:top="1440" w:right="1440" w:bottom="1440" w:left="1440" w:header="720" w:footer="720" w:gutter="0"/>
       <w:pgBorders w:offsetFrom="page">
@@ -1544,7 +1519,7 @@
 </file>
 
 <file path=word/endnotes.xml><?xml version="1.0" encoding="utf-8"?>
-<w:endnotes xmlns:ve="http://schemas.openxmlformats.org/markup-compatibility/2006" xmlns:o="urn:schemas-microsoft-com:office:office" xmlns:r="http://schemas.openxmlformats.org/officeDocument/2006/relationships" xmlns:m="http://schemas.openxmlformats.org/officeDocument/2006/math" xmlns:v="urn:schemas-microsoft-com:vml" xmlns:wp="http://schemas.openxmlformats.org/drawingml/2006/wordprocessingDrawing" xmlns:w10="urn:schemas-microsoft-com:office:word" xmlns:w="http://schemas.openxmlformats.org/wordprocessingml/2006/main" xmlns:wne="http://schemas.microsoft.com/office/word/2006/wordml">
+<w:endnotes xmlns:wpc="http://schemas.microsoft.com/office/word/2010/wordprocessingCanvas" xmlns:mo="http://schemas.microsoft.com/office/mac/office/2008/main" xmlns:mc="http://schemas.openxmlformats.org/markup-compatibility/2006" xmlns:mv="urn:schemas-microsoft-com:mac:vml" xmlns:o="urn:schemas-microsoft-com:office:office" xmlns:r="http://schemas.openxmlformats.org/officeDocument/2006/relationships" xmlns:m="http://schemas.openxmlformats.org/officeDocument/2006/math" xmlns:v="urn:schemas-microsoft-com:vml" xmlns:wp14="http://schemas.microsoft.com/office/word/2010/wordprocessingDrawing" xmlns:wp="http://schemas.openxmlformats.org/drawingml/2006/wordprocessingDrawing" xmlns:w10="urn:schemas-microsoft-com:office:word" xmlns:w="http://schemas.openxmlformats.org/wordprocessingml/2006/main" xmlns:w14="http://schemas.microsoft.com/office/word/2010/wordml" xmlns:wpg="http://schemas.microsoft.com/office/word/2010/wordprocessingGroup" xmlns:wpi="http://schemas.microsoft.com/office/word/2010/wordprocessingInk" xmlns:wne="http://schemas.microsoft.com/office/word/2006/wordml" xmlns:wps="http://schemas.microsoft.com/office/word/2010/wordprocessingShape" mc:Ignorable="w14 wp14">
   <w:endnote w:type="separator" w:id="-1">
     <w:p>
       <w:pPr>
@@ -1569,7 +1544,7 @@
 </file>
 
 <file path=word/footer1.xml><?xml version="1.0" encoding="utf-8"?>
-<w:ftr xmlns:ve="http://schemas.openxmlformats.org/markup-compatibility/2006" xmlns:o="urn:schemas-microsoft-com:office:office" xmlns:r="http://schemas.openxmlformats.org/officeDocument/2006/relationships" xmlns:m="http://schemas.openxmlformats.org/officeDocument/2006/math" xmlns:v="urn:schemas-microsoft-com:vml" xmlns:wp="http://schemas.openxmlformats.org/drawingml/2006/wordprocessingDrawing" xmlns:w10="urn:schemas-microsoft-com:office:word" xmlns:w="http://schemas.openxmlformats.org/wordprocessingml/2006/main" xmlns:wne="http://schemas.microsoft.com/office/word/2006/wordml">
+<w:ftr xmlns:wpc="http://schemas.microsoft.com/office/word/2010/wordprocessingCanvas" xmlns:mo="http://schemas.microsoft.com/office/mac/office/2008/main" xmlns:mc="http://schemas.openxmlformats.org/markup-compatibility/2006" xmlns:mv="urn:schemas-microsoft-com:mac:vml" xmlns:o="urn:schemas-microsoft-com:office:office" xmlns:r="http://schemas.openxmlformats.org/officeDocument/2006/relationships" xmlns:m="http://schemas.openxmlformats.org/officeDocument/2006/math" xmlns:v="urn:schemas-microsoft-com:vml" xmlns:wp14="http://schemas.microsoft.com/office/word/2010/wordprocessingDrawing" xmlns:wp="http://schemas.openxmlformats.org/drawingml/2006/wordprocessingDrawing" xmlns:w10="urn:schemas-microsoft-com:office:word" xmlns:w="http://schemas.openxmlformats.org/wordprocessingml/2006/main" xmlns:w14="http://schemas.microsoft.com/office/word/2010/wordml" xmlns:wpg="http://schemas.microsoft.com/office/word/2010/wordprocessingGroup" xmlns:wpi="http://schemas.microsoft.com/office/word/2010/wordprocessingInk" xmlns:wne="http://schemas.microsoft.com/office/word/2006/wordml" xmlns:wps="http://schemas.microsoft.com/office/word/2010/wordprocessingShape" mc:Ignorable="w14 wp14">
   <w:p>
     <w:pPr>
       <w:pStyle w:val="Footer"/>
@@ -1591,7 +1566,7 @@
 </file>
 
 <file path=word/footnotes.xml><?xml version="1.0" encoding="utf-8"?>
-<w:footnotes xmlns:ve="http://schemas.openxmlformats.org/markup-compatibility/2006" xmlns:o="urn:schemas-microsoft-com:office:office" xmlns:r="http://schemas.openxmlformats.org/officeDocument/2006/relationships" xmlns:m="http://schemas.openxmlformats.org/officeDocument/2006/math" xmlns:v="urn:schemas-microsoft-com:vml" xmlns:wp="http://schemas.openxmlformats.org/drawingml/2006/wordprocessingDrawing" xmlns:w10="urn:schemas-microsoft-com:office:word" xmlns:w="http://schemas.openxmlformats.org/wordprocessingml/2006/main" xmlns:wne="http://schemas.microsoft.com/office/word/2006/wordml">
+<w:footnotes xmlns:wpc="http://schemas.microsoft.com/office/word/2010/wordprocessingCanvas" xmlns:mo="http://schemas.microsoft.com/office/mac/office/2008/main" xmlns:mc="http://schemas.openxmlformats.org/markup-compatibility/2006" xmlns:mv="urn:schemas-microsoft-com:mac:vml" xmlns:o="urn:schemas-microsoft-com:office:office" xmlns:r="http://schemas.openxmlformats.org/officeDocument/2006/relationships" xmlns:m="http://schemas.openxmlformats.org/officeDocument/2006/math" xmlns:v="urn:schemas-microsoft-com:vml" xmlns:wp14="http://schemas.microsoft.com/office/word/2010/wordprocessingDrawing" xmlns:wp="http://schemas.openxmlformats.org/drawingml/2006/wordprocessingDrawing" xmlns:w10="urn:schemas-microsoft-com:office:word" xmlns:w="http://schemas.openxmlformats.org/wordprocessingml/2006/main" xmlns:w14="http://schemas.microsoft.com/office/word/2010/wordml" xmlns:wpg="http://schemas.microsoft.com/office/word/2010/wordprocessingGroup" xmlns:wpi="http://schemas.microsoft.com/office/word/2010/wordprocessingInk" xmlns:wne="http://schemas.microsoft.com/office/word/2006/wordml" xmlns:wps="http://schemas.microsoft.com/office/word/2010/wordprocessingShape" mc:Ignorable="w14 wp14">
   <w:footnote w:type="separator" w:id="-1">
     <w:p>
       <w:pPr>
@@ -1616,7 +1591,7 @@
 </file>
 
 <file path=word/header1.xml><?xml version="1.0" encoding="utf-8"?>
-<w:hdr xmlns:ve="http://schemas.openxmlformats.org/markup-compatibility/2006" xmlns:o="urn:schemas-microsoft-com:office:office" xmlns:r="http://schemas.openxmlformats.org/officeDocument/2006/relationships" xmlns:m="http://schemas.openxmlformats.org/officeDocument/2006/math" xmlns:v="urn:schemas-microsoft-com:vml" xmlns:wp="http://schemas.openxmlformats.org/drawingml/2006/wordprocessingDrawing" xmlns:w10="urn:schemas-microsoft-com:office:word" xmlns:w="http://schemas.openxmlformats.org/wordprocessingml/2006/main" xmlns:wne="http://schemas.microsoft.com/office/word/2006/wordml">
+<w:hdr xmlns:wpc="http://schemas.microsoft.com/office/word/2010/wordprocessingCanvas" xmlns:mo="http://schemas.microsoft.com/office/mac/office/2008/main" xmlns:mc="http://schemas.openxmlformats.org/markup-compatibility/2006" xmlns:mv="urn:schemas-microsoft-com:mac:vml" xmlns:o="urn:schemas-microsoft-com:office:office" xmlns:r="http://schemas.openxmlformats.org/officeDocument/2006/relationships" xmlns:m="http://schemas.openxmlformats.org/officeDocument/2006/math" xmlns:v="urn:schemas-microsoft-com:vml" xmlns:wp14="http://schemas.microsoft.com/office/word/2010/wordprocessingDrawing" xmlns:wp="http://schemas.openxmlformats.org/drawingml/2006/wordprocessingDrawing" xmlns:w10="urn:schemas-microsoft-com:office:word" xmlns:w="http://schemas.openxmlformats.org/wordprocessingml/2006/main" xmlns:w14="http://schemas.microsoft.com/office/word/2010/wordml" xmlns:wpg="http://schemas.microsoft.com/office/word/2010/wordprocessingGroup" xmlns:wpi="http://schemas.microsoft.com/office/word/2010/wordprocessingInk" xmlns:wne="http://schemas.microsoft.com/office/word/2006/wordml" xmlns:wps="http://schemas.microsoft.com/office/word/2010/wordprocessingShape" mc:Ignorable="w14 wp14">
   <w:p>
     <w:pPr>
       <w:pStyle w:val="Footer"/>
@@ -1643,7 +1618,7 @@
 </file>
 
 <file path=word/styles.xml><?xml version="1.0" encoding="utf-8"?>
-<w:styles xmlns:r="http://schemas.openxmlformats.org/officeDocument/2006/relationships" xmlns:w="http://schemas.openxmlformats.org/wordprocessingml/2006/main">
+<w:styles xmlns:mc="http://schemas.openxmlformats.org/markup-compatibility/2006" xmlns:r="http://schemas.openxmlformats.org/officeDocument/2006/relationships" xmlns:w="http://schemas.openxmlformats.org/wordprocessingml/2006/main" xmlns:w14="http://schemas.microsoft.com/office/word/2010/wordml" mc:Ignorable="w14">
   <w:docDefaults>
     <w:rPrDefault>
       <w:rPr>
@@ -1659,7 +1634,7 @@
       </w:pPr>
     </w:pPrDefault>
   </w:docDefaults>
-  <w:latentStyles w:defLockedState="0" w:defUIPriority="99" w:defSemiHidden="1" w:defUnhideWhenUsed="1" w:defQFormat="0" w:count="267">
+  <w:latentStyles w:defLockedState="0" w:defUIPriority="99" w:defSemiHidden="1" w:defUnhideWhenUsed="1" w:defQFormat="0" w:count="276">
     <w:lsdException w:name="Normal" w:semiHidden="0" w:uiPriority="0" w:unhideWhenUsed="0" w:qFormat="1"/>
     <w:lsdException w:name="heading 1" w:semiHidden="0" w:uiPriority="9" w:unhideWhenUsed="0" w:qFormat="1"/>
     <w:lsdException w:name="heading 2" w:uiPriority="9" w:qFormat="1"/>
@@ -1837,7 +1812,6 @@
     <w:uiPriority w:val="99"/>
     <w:semiHidden/>
     <w:unhideWhenUsed/>
-    <w:qFormat/>
     <w:tblPr>
       <w:tblInd w:w="0" w:type="dxa"/>
       <w:tblCellMar>
@@ -1913,7 +1887,6 @@
     <w:basedOn w:val="Normal"/>
     <w:link w:val="HeaderChar"/>
     <w:uiPriority w:val="99"/>
-    <w:semiHidden/>
     <w:unhideWhenUsed/>
     <w:rsid w:val="0031386C"/>
     <w:pPr>
@@ -1929,7 +1902,6 @@
     <w:basedOn w:val="DefaultParagraphFont"/>
     <w:link w:val="Header"/>
     <w:uiPriority w:val="99"/>
-    <w:semiHidden/>
     <w:rsid w:val="0031386C"/>
   </w:style>
   <w:style w:type="paragraph" w:styleId="Footer">
@@ -1937,7 +1909,6 @@
     <w:basedOn w:val="Normal"/>
     <w:link w:val="FooterChar"/>
     <w:uiPriority w:val="99"/>
-    <w:semiHidden/>
     <w:unhideWhenUsed/>
     <w:rsid w:val="0031386C"/>
     <w:pPr>
@@ -1953,8 +1924,193 @@
     <w:basedOn w:val="DefaultParagraphFont"/>
     <w:link w:val="Footer"/>
     <w:uiPriority w:val="99"/>
+    <w:rsid w:val="0031386C"/>
+  </w:style>
+</w:styles>
+</file>
+
+<file path=word/stylesWithEffects.xml><?xml version="1.0" encoding="utf-8"?>
+<w:styles xmlns:wpc="http://schemas.microsoft.com/office/word/2010/wordprocessingCanvas" xmlns:mo="http://schemas.microsoft.com/office/mac/office/2008/main" xmlns:mc="http://schemas.openxmlformats.org/markup-compatibility/2006" xmlns:mv="urn:schemas-microsoft-com:mac:vml" xmlns:o="urn:schemas-microsoft-com:office:office" xmlns:r="http://schemas.openxmlformats.org/officeDocument/2006/relationships" xmlns:m="http://schemas.openxmlformats.org/officeDocument/2006/math" xmlns:v="urn:schemas-microsoft-com:vml" xmlns:wp14="http://schemas.microsoft.com/office/word/2010/wordprocessingDrawing" xmlns:wp="http://schemas.openxmlformats.org/drawingml/2006/wordprocessingDrawing" xmlns:w10="urn:schemas-microsoft-com:office:word" xmlns:w="http://schemas.openxmlformats.org/wordprocessingml/2006/main" xmlns:w14="http://schemas.microsoft.com/office/word/2010/wordml" xmlns:wpg="http://schemas.microsoft.com/office/word/2010/wordprocessingGroup" xmlns:wpi="http://schemas.microsoft.com/office/word/2010/wordprocessingInk" xmlns:wne="http://schemas.microsoft.com/office/word/2006/wordml" xmlns:wps="http://schemas.microsoft.com/office/word/2010/wordprocessingShape" mc:Ignorable="w14 wp14">
+  <w:docDefaults>
+    <w:rPrDefault>
+      <w:rPr>
+        <w:rFonts w:asciiTheme="minorHAnsi" w:eastAsiaTheme="minorEastAsia" w:hAnsiTheme="minorHAnsi" w:cstheme="minorBidi"/>
+        <w:sz w:val="24"/>
+        <w:szCs w:val="24"/>
+        <w:lang w:val="en-US" w:eastAsia="ja-JP" w:bidi="ar-SA"/>
+      </w:rPr>
+    </w:rPrDefault>
+    <w:pPrDefault/>
+  </w:docDefaults>
+  <w:latentStyles w:defLockedState="0" w:defUIPriority="99" w:defSemiHidden="1" w:defUnhideWhenUsed="1" w:defQFormat="0" w:count="276">
+    <w:lsdException w:name="Normal" w:semiHidden="0" w:uiPriority="0" w:unhideWhenUsed="0" w:qFormat="1"/>
+    <w:lsdException w:name="heading 1" w:semiHidden="0" w:uiPriority="9" w:unhideWhenUsed="0" w:qFormat="1"/>
+    <w:lsdException w:name="heading 2" w:uiPriority="9" w:qFormat="1"/>
+    <w:lsdException w:name="heading 3" w:uiPriority="9" w:qFormat="1"/>
+    <w:lsdException w:name="heading 4" w:uiPriority="9" w:qFormat="1"/>
+    <w:lsdException w:name="heading 5" w:uiPriority="9" w:qFormat="1"/>
+    <w:lsdException w:name="heading 6" w:uiPriority="9" w:qFormat="1"/>
+    <w:lsdException w:name="heading 7" w:uiPriority="9" w:qFormat="1"/>
+    <w:lsdException w:name="heading 8" w:uiPriority="9" w:qFormat="1"/>
+    <w:lsdException w:name="heading 9" w:uiPriority="9" w:qFormat="1"/>
+    <w:lsdException w:name="toc 1" w:uiPriority="39"/>
+    <w:lsdException w:name="toc 2" w:uiPriority="39"/>
+    <w:lsdException w:name="toc 3" w:uiPriority="39"/>
+    <w:lsdException w:name="toc 4" w:uiPriority="39"/>
+    <w:lsdException w:name="toc 5" w:uiPriority="39"/>
+    <w:lsdException w:name="toc 6" w:uiPriority="39"/>
+    <w:lsdException w:name="toc 7" w:uiPriority="39"/>
+    <w:lsdException w:name="toc 8" w:uiPriority="39"/>
+    <w:lsdException w:name="toc 9" w:uiPriority="39"/>
+    <w:lsdException w:name="caption" w:uiPriority="35" w:qFormat="1"/>
+    <w:lsdException w:name="Title" w:semiHidden="0" w:uiPriority="10" w:unhideWhenUsed="0" w:qFormat="1"/>
+    <w:lsdException w:name="Default Paragraph Font" w:uiPriority="1"/>
+    <w:lsdException w:name="Subtitle" w:semiHidden="0" w:uiPriority="11" w:unhideWhenUsed="0" w:qFormat="1"/>
+    <w:lsdException w:name="Strong" w:semiHidden="0" w:uiPriority="22" w:unhideWhenUsed="0" w:qFormat="1"/>
+    <w:lsdException w:name="Emphasis" w:semiHidden="0" w:uiPriority="20" w:unhideWhenUsed="0" w:qFormat="1"/>
+    <w:lsdException w:name="Table Grid" w:semiHidden="0" w:uiPriority="59" w:unhideWhenUsed="0"/>
+    <w:lsdException w:name="Placeholder Text" w:unhideWhenUsed="0"/>
+    <w:lsdException w:name="No Spacing" w:semiHidden="0" w:uiPriority="1" w:unhideWhenUsed="0" w:qFormat="1"/>
+    <w:lsdException w:name="Light Shading" w:semiHidden="0" w:uiPriority="60" w:unhideWhenUsed="0"/>
+    <w:lsdException w:name="Light List" w:semiHidden="0" w:uiPriority="61" w:unhideWhenUsed="0"/>
+    <w:lsdException w:name="Light Grid" w:semiHidden="0" w:uiPriority="62" w:unhideWhenUsed="0"/>
+    <w:lsdException w:name="Medium Shading 1" w:semiHidden="0" w:uiPriority="63" w:unhideWhenUsed="0"/>
+    <w:lsdException w:name="Medium Shading 2" w:semiHidden="0" w:uiPriority="64" w:unhideWhenUsed="0"/>
+    <w:lsdException w:name="Medium List 1" w:semiHidden="0" w:uiPriority="65" w:unhideWhenUsed="0"/>
+    <w:lsdException w:name="Medium List 2" w:semiHidden="0" w:uiPriority="66" w:unhideWhenUsed="0"/>
+    <w:lsdException w:name="Medium Grid 1" w:semiHidden="0" w:uiPriority="67" w:unhideWhenUsed="0"/>
+    <w:lsdException w:name="Medium Grid 2" w:semiHidden="0" w:uiPriority="68" w:unhideWhenUsed="0"/>
+    <w:lsdException w:name="Medium Grid 3" w:semiHidden="0" w:uiPriority="69" w:unhideWhenUsed="0"/>
+    <w:lsdException w:name="Dark List" w:semiHidden="0" w:uiPriority="70" w:unhideWhenUsed="0"/>
+    <w:lsdException w:name="Colorful Shading" w:semiHidden="0" w:uiPriority="71" w:unhideWhenUsed="0"/>
+    <w:lsdException w:name="Colorful List" w:semiHidden="0" w:uiPriority="72" w:unhideWhenUsed="0"/>
+    <w:lsdException w:name="Colorful Grid" w:semiHidden="0" w:uiPriority="73" w:unhideWhenUsed="0"/>
+    <w:lsdException w:name="Light Shading Accent 1" w:semiHidden="0" w:uiPriority="60" w:unhideWhenUsed="0"/>
+    <w:lsdException w:name="Light List Accent 1" w:semiHidden="0" w:uiPriority="61" w:unhideWhenUsed="0"/>
+    <w:lsdException w:name="Light Grid Accent 1" w:semiHidden="0" w:uiPriority="62" w:unhideWhenUsed="0"/>
+    <w:lsdException w:name="Medium Shading 1 Accent 1" w:semiHidden="0" w:uiPriority="63" w:unhideWhenUsed="0"/>
+    <w:lsdException w:name="Medium Shading 2 Accent 1" w:semiHidden="0" w:uiPriority="64" w:unhideWhenUsed="0"/>
+    <w:lsdException w:name="Medium List 1 Accent 1" w:semiHidden="0" w:uiPriority="65" w:unhideWhenUsed="0"/>
+    <w:lsdException w:name="Revision" w:unhideWhenUsed="0"/>
+    <w:lsdException w:name="List Paragraph" w:semiHidden="0" w:uiPriority="34" w:unhideWhenUsed="0" w:qFormat="1"/>
+    <w:lsdException w:name="Quote" w:semiHidden="0" w:uiPriority="29" w:unhideWhenUsed="0" w:qFormat="1"/>
+    <w:lsdException w:name="Intense Quote" w:semiHidden="0" w:uiPriority="30" w:unhideWhenUsed="0" w:qFormat="1"/>
+    <w:lsdException w:name="Medium List 2 Accent 1" w:semiHidden="0" w:uiPriority="66" w:unhideWhenUsed="0"/>
+    <w:lsdException w:name="Medium Grid 1 Accent 1" w:semiHidden="0" w:uiPriority="67" w:unhideWhenUsed="0"/>
+    <w:lsdException w:name="Medium Grid 2 Accent 1" w:semiHidden="0" w:uiPriority="68" w:unhideWhenUsed="0"/>
+    <w:lsdException w:name="Medium Grid 3 Accent 1" w:semiHidden="0" w:uiPriority="69" w:unhideWhenUsed="0"/>
+    <w:lsdException w:name="Dark List Accent 1" w:semiHidden="0" w:uiPriority="70" w:unhideWhenUsed="0"/>
+    <w:lsdException w:name="Colorful Shading Accent 1" w:semiHidden="0" w:uiPriority="71" w:unhideWhenUsed="0"/>
+    <w:lsdException w:name="Colorful List Accent 1" w:semiHidden="0" w:uiPriority="72" w:unhideWhenUsed="0"/>
+    <w:lsdException w:name="Colorful Grid Accent 1" w:semiHidden="0" w:uiPriority="73" w:unhideWhenUsed="0"/>
+    <w:lsdException w:name="Light Shading Accent 2" w:semiHidden="0" w:uiPriority="60" w:unhideWhenUsed="0"/>
+    <w:lsdException w:name="Light List Accent 2" w:semiHidden="0" w:uiPriority="61" w:unhideWhenUsed="0"/>
+    <w:lsdException w:name="Light Grid Accent 2" w:semiHidden="0" w:uiPriority="62" w:unhideWhenUsed="0"/>
+    <w:lsdException w:name="Medium Shading 1 Accent 2" w:semiHidden="0" w:uiPriority="63" w:unhideWhenUsed="0"/>
+    <w:lsdException w:name="Medium Shading 2 Accent 2" w:semiHidden="0" w:uiPriority="64" w:unhideWhenUsed="0"/>
+    <w:lsdException w:name="Medium List 1 Accent 2" w:semiHidden="0" w:uiPriority="65" w:unhideWhenUsed="0"/>
+    <w:lsdException w:name="Medium List 2 Accent 2" w:semiHidden="0" w:uiPriority="66" w:unhideWhenUsed="0"/>
+    <w:lsdException w:name="Medium Grid 1 Accent 2" w:semiHidden="0" w:uiPriority="67" w:unhideWhenUsed="0"/>
+    <w:lsdException w:name="Medium Grid 2 Accent 2" w:semiHidden="0" w:uiPriority="68" w:unhideWhenUsed="0"/>
+    <w:lsdException w:name="Medium Grid 3 Accent 2" w:semiHidden="0" w:uiPriority="69" w:unhideWhenUsed="0"/>
+    <w:lsdException w:name="Dark List Accent 2" w:semiHidden="0" w:uiPriority="70" w:unhideWhenUsed="0"/>
+    <w:lsdException w:name="Colorful Shading Accent 2" w:semiHidden="0" w:uiPriority="71" w:unhideWhenUsed="0"/>
+    <w:lsdException w:name="Colorful List Accent 2" w:semiHidden="0" w:uiPriority="72" w:unhideWhenUsed="0"/>
+    <w:lsdException w:name="Colorful Grid Accent 2" w:semiHidden="0" w:uiPriority="73" w:unhideWhenUsed="0"/>
+    <w:lsdException w:name="Light Shading Accent 3" w:semiHidden="0" w:uiPriority="60" w:unhideWhenUsed="0"/>
+    <w:lsdException w:name="Light List Accent 3" w:semiHidden="0" w:uiPriority="61" w:unhideWhenUsed="0"/>
+    <w:lsdException w:name="Light Grid Accent 3" w:semiHidden="0" w:uiPriority="62" w:unhideWhenUsed="0"/>
+    <w:lsdException w:name="Medium Shading 1 Accent 3" w:semiHidden="0" w:uiPriority="63" w:unhideWhenUsed="0"/>
+    <w:lsdException w:name="Medium Shading 2 Accent 3" w:semiHidden="0" w:uiPriority="64" w:unhideWhenUsed="0"/>
+    <w:lsdException w:name="Medium List 1 Accent 3" w:semiHidden="0" w:uiPriority="65" w:unhideWhenUsed="0"/>
+    <w:lsdException w:name="Medium List 2 Accent 3" w:semiHidden="0" w:uiPriority="66" w:unhideWhenUsed="0"/>
+    <w:lsdException w:name="Medium Grid 1 Accent 3" w:semiHidden="0" w:uiPriority="67" w:unhideWhenUsed="0"/>
+    <w:lsdException w:name="Medium Grid 2 Accent 3" w:semiHidden="0" w:uiPriority="68" w:unhideWhenUsed="0"/>
+    <w:lsdException w:name="Medium Grid 3 Accent 3" w:semiHidden="0" w:uiPriority="69" w:unhideWhenUsed="0"/>
+    <w:lsdException w:name="Dark List Accent 3" w:semiHidden="0" w:uiPriority="70" w:unhideWhenUsed="0"/>
+    <w:lsdException w:name="Colorful Shading Accent 3" w:semiHidden="0" w:uiPriority="71" w:unhideWhenUsed="0"/>
+    <w:lsdException w:name="Colorful List Accent 3" w:semiHidden="0" w:uiPriority="72" w:unhideWhenUsed="0"/>
+    <w:lsdException w:name="Colorful Grid Accent 3" w:semiHidden="0" w:uiPriority="73" w:unhideWhenUsed="0"/>
+    <w:lsdException w:name="Light Shading Accent 4" w:semiHidden="0" w:uiPriority="60" w:unhideWhenUsed="0"/>
+    <w:lsdException w:name="Light List Accent 4" w:semiHidden="0" w:uiPriority="61" w:unhideWhenUsed="0"/>
+    <w:lsdException w:name="Light Grid Accent 4" w:semiHidden="0" w:uiPriority="62" w:unhideWhenUsed="0"/>
+    <w:lsdException w:name="Medium Shading 1 Accent 4" w:semiHidden="0" w:uiPriority="63" w:unhideWhenUsed="0"/>
+    <w:lsdException w:name="Medium Shading 2 Accent 4" w:semiHidden="0" w:uiPriority="64" w:unhideWhenUsed="0"/>
+    <w:lsdException w:name="Medium List 1 Accent 4" w:semiHidden="0" w:uiPriority="65" w:unhideWhenUsed="0"/>
+    <w:lsdException w:name="Medium List 2 Accent 4" w:semiHidden="0" w:uiPriority="66" w:unhideWhenUsed="0"/>
+    <w:lsdException w:name="Medium Grid 1 Accent 4" w:semiHidden="0" w:uiPriority="67" w:unhideWhenUsed="0"/>
+    <w:lsdException w:name="Medium Grid 2 Accent 4" w:semiHidden="0" w:uiPriority="68" w:unhideWhenUsed="0"/>
+    <w:lsdException w:name="Medium Grid 3 Accent 4" w:semiHidden="0" w:uiPriority="69" w:unhideWhenUsed="0"/>
+    <w:lsdException w:name="Dark List Accent 4" w:semiHidden="0" w:uiPriority="70" w:unhideWhenUsed="0"/>
+    <w:lsdException w:name="Colorful Shading Accent 4" w:semiHidden="0" w:uiPriority="71" w:unhideWhenUsed="0"/>
+    <w:lsdException w:name="Colorful List Accent 4" w:semiHidden="0" w:uiPriority="72" w:unhideWhenUsed="0"/>
+    <w:lsdException w:name="Colorful Grid Accent 4" w:semiHidden="0" w:uiPriority="73" w:unhideWhenUsed="0"/>
+    <w:lsdException w:name="Light Shading Accent 5" w:semiHidden="0" w:uiPriority="60" w:unhideWhenUsed="0"/>
+    <w:lsdException w:name="Light List Accent 5" w:semiHidden="0" w:uiPriority="61" w:unhideWhenUsed="0"/>
+    <w:lsdException w:name="Light Grid Accent 5" w:semiHidden="0" w:uiPriority="62" w:unhideWhenUsed="0"/>
+    <w:lsdException w:name="Medium Shading 1 Accent 5" w:semiHidden="0" w:uiPriority="63" w:unhideWhenUsed="0"/>
+    <w:lsdException w:name="Medium Shading 2 Accent 5" w:semiHidden="0" w:uiPriority="64" w:unhideWhenUsed="0"/>
+    <w:lsdException w:name="Medium List 1 Accent 5" w:semiHidden="0" w:uiPriority="65" w:unhideWhenUsed="0"/>
+    <w:lsdException w:name="Medium List 2 Accent 5" w:semiHidden="0" w:uiPriority="66" w:unhideWhenUsed="0"/>
+    <w:lsdException w:name="Medium Grid 1 Accent 5" w:semiHidden="0" w:uiPriority="67" w:unhideWhenUsed="0"/>
+    <w:lsdException w:name="Medium Grid 2 Accent 5" w:semiHidden="0" w:uiPriority="68" w:unhideWhenUsed="0"/>
+    <w:lsdException w:name="Medium Grid 3 Accent 5" w:semiHidden="0" w:uiPriority="69" w:unhideWhenUsed="0"/>
+    <w:lsdException w:name="Dark List Accent 5" w:semiHidden="0" w:uiPriority="70" w:unhideWhenUsed="0"/>
+    <w:lsdException w:name="Colorful Shading Accent 5" w:semiHidden="0" w:uiPriority="71" w:unhideWhenUsed="0"/>
+    <w:lsdException w:name="Colorful List Accent 5" w:semiHidden="0" w:uiPriority="72" w:unhideWhenUsed="0"/>
+    <w:lsdException w:name="Colorful Grid Accent 5" w:semiHidden="0" w:uiPriority="73" w:unhideWhenUsed="0"/>
+    <w:lsdException w:name="Light Shading Accent 6" w:semiHidden="0" w:uiPriority="60" w:unhideWhenUsed="0"/>
+    <w:lsdException w:name="Light List Accent 6" w:semiHidden="0" w:uiPriority="61" w:unhideWhenUsed="0"/>
+    <w:lsdException w:name="Light Grid Accent 6" w:semiHidden="0" w:uiPriority="62" w:unhideWhenUsed="0"/>
+    <w:lsdException w:name="Medium Shading 1 Accent 6" w:semiHidden="0" w:uiPriority="63" w:unhideWhenUsed="0"/>
+    <w:lsdException w:name="Medium Shading 2 Accent 6" w:semiHidden="0" w:uiPriority="64" w:unhideWhenUsed="0"/>
+    <w:lsdException w:name="Medium List 1 Accent 6" w:semiHidden="0" w:uiPriority="65" w:unhideWhenUsed="0"/>
+    <w:lsdException w:name="Medium List 2 Accent 6" w:semiHidden="0" w:uiPriority="66" w:unhideWhenUsed="0"/>
+    <w:lsdException w:name="Medium Grid 1 Accent 6" w:semiHidden="0" w:uiPriority="67" w:unhideWhenUsed="0"/>
+    <w:lsdException w:name="Medium Grid 2 Accent 6" w:semiHidden="0" w:uiPriority="68" w:unhideWhenUsed="0"/>
+    <w:lsdException w:name="Medium Grid 3 Accent 6" w:semiHidden="0" w:uiPriority="69" w:unhideWhenUsed="0"/>
+    <w:lsdException w:name="Dark List Accent 6" w:semiHidden="0" w:uiPriority="70" w:unhideWhenUsed="0"/>
+    <w:lsdException w:name="Colorful Shading Accent 6" w:semiHidden="0" w:uiPriority="71" w:unhideWhenUsed="0"/>
+    <w:lsdException w:name="Colorful List Accent 6" w:semiHidden="0" w:uiPriority="72" w:unhideWhenUsed="0"/>
+    <w:lsdException w:name="Colorful Grid Accent 6" w:semiHidden="0" w:uiPriority="73" w:unhideWhenUsed="0"/>
+    <w:lsdException w:name="Subtle Emphasis" w:semiHidden="0" w:uiPriority="19" w:unhideWhenUsed="0" w:qFormat="1"/>
+    <w:lsdException w:name="Intense Emphasis" w:semiHidden="0" w:uiPriority="21" w:unhideWhenUsed="0" w:qFormat="1"/>
+    <w:lsdException w:name="Subtle Reference" w:semiHidden="0" w:uiPriority="31" w:unhideWhenUsed="0" w:qFormat="1"/>
+    <w:lsdException w:name="Intense Reference" w:semiHidden="0" w:uiPriority="32" w:unhideWhenUsed="0" w:qFormat="1"/>
+    <w:lsdException w:name="Book Title" w:semiHidden="0" w:uiPriority="33" w:unhideWhenUsed="0" w:qFormat="1"/>
+    <w:lsdException w:name="Bibliography" w:uiPriority="37"/>
+    <w:lsdException w:name="TOC Heading" w:uiPriority="39" w:qFormat="1"/>
+  </w:latentStyles>
+  <w:style w:type="paragraph" w:default="1" w:styleId="Normal">
+    <w:name w:val="Normal"/>
+    <w:qFormat/>
+  </w:style>
+  <w:style w:type="character" w:default="1" w:styleId="DefaultParagraphFont">
+    <w:name w:val="Default Paragraph Font"/>
+    <w:uiPriority w:val="1"/>
     <w:semiHidden/>
-    <w:rsid w:val="0031386C"/>
+    <w:unhideWhenUsed/>
+  </w:style>
+  <w:style w:type="table" w:default="1" w:styleId="TableNormal">
+    <w:name w:val="Normal Table"/>
+    <w:uiPriority w:val="99"/>
+    <w:semiHidden/>
+    <w:unhideWhenUsed/>
+    <w:tblPr>
+      <w:tblInd w:w="0" w:type="dxa"/>
+      <w:tblCellMar>
+        <w:top w:w="0" w:type="dxa"/>
+        <w:left w:w="108" w:type="dxa"/>
+        <w:bottom w:w="0" w:type="dxa"/>
+        <w:right w:w="108" w:type="dxa"/>
+      </w:tblCellMar>
+    </w:tblPr>
+  </w:style>
+  <w:style w:type="numbering" w:default="1" w:styleId="NoList">
+    <w:name w:val="No List"/>
+    <w:uiPriority w:val="99"/>
+    <w:semiHidden/>
+    <w:unhideWhenUsed/>
   </w:style>
 </w:styles>
 </file>
@@ -2247,7 +2403,7 @@
 </file>
 
 <file path=customXml/itemProps1.xml><?xml version="1.0" encoding="utf-8"?>
-<ds:datastoreItem xmlns:ds="http://schemas.openxmlformats.org/officeDocument/2006/customXml" ds:itemID="{11777795-5200-4DF8-852E-B49FAE0E9CE5}">
+<ds:datastoreItem xmlns:ds="http://schemas.openxmlformats.org/officeDocument/2006/customXml" ds:itemID="{70B53D9D-6EF6-F640-98B1-1F40504EB120}">
   <ds:schemaRefs>
     <ds:schemaRef ds:uri="http://schemas.openxmlformats.org/officeDocument/2006/bibliography"/>
   </ds:schemaRefs>

</xml_diff>

<commit_message>
Replaced New with Old
Focus on adding color and inputing content.
</commit_message>
<xml_diff>
--- a/SwiftCoaching/Coaching Program-testimonials new-1.docx
+++ b/SwiftCoaching/Coaching Program-testimonials new-1.docx
@@ -1,6 +1,6 @@
 
 <file path=word/document.xml><?xml version="1.0" encoding="utf-8"?>
-<w:document xmlns:wpc="http://schemas.microsoft.com/office/word/2010/wordprocessingCanvas" xmlns:mo="http://schemas.microsoft.com/office/mac/office/2008/main" xmlns:mc="http://schemas.openxmlformats.org/markup-compatibility/2006" xmlns:mv="urn:schemas-microsoft-com:mac:vml" xmlns:o="urn:schemas-microsoft-com:office:office" xmlns:r="http://schemas.openxmlformats.org/officeDocument/2006/relationships" xmlns:m="http://schemas.openxmlformats.org/officeDocument/2006/math" xmlns:v="urn:schemas-microsoft-com:vml" xmlns:wp14="http://schemas.microsoft.com/office/word/2010/wordprocessingDrawing" xmlns:wp="http://schemas.openxmlformats.org/drawingml/2006/wordprocessingDrawing" xmlns:w10="urn:schemas-microsoft-com:office:word" xmlns:w="http://schemas.openxmlformats.org/wordprocessingml/2006/main" xmlns:w14="http://schemas.microsoft.com/office/word/2010/wordml" xmlns:wpg="http://schemas.microsoft.com/office/word/2010/wordprocessingGroup" xmlns:wpi="http://schemas.microsoft.com/office/word/2010/wordprocessingInk" xmlns:wne="http://schemas.microsoft.com/office/word/2006/wordml" xmlns:wps="http://schemas.microsoft.com/office/word/2010/wordprocessingShape" mc:Ignorable="w14 wp14">
+<w:document xmlns:ve="http://schemas.openxmlformats.org/markup-compatibility/2006" xmlns:o="urn:schemas-microsoft-com:office:office" xmlns:r="http://schemas.openxmlformats.org/officeDocument/2006/relationships" xmlns:m="http://schemas.openxmlformats.org/officeDocument/2006/math" xmlns:v="urn:schemas-microsoft-com:vml" xmlns:wp="http://schemas.openxmlformats.org/drawingml/2006/wordprocessingDrawing" xmlns:w10="urn:schemas-microsoft-com:office:word" xmlns:w="http://schemas.openxmlformats.org/wordprocessingml/2006/main" xmlns:wne="http://schemas.microsoft.com/office/word/2006/wordml">
   <w:body>
     <w:p>
       <w:pPr>
@@ -12,7 +12,7 @@
           <w:bdr w:val="single" w:sz="4" w:space="0" w:color="auto"/>
         </w:rPr>
         <w:drawing>
-          <wp:inline distT="0" distB="0" distL="0" distR="0" wp14:anchorId="5F872F69" wp14:editId="6032C3F5">
+          <wp:inline distT="0" distB="0" distL="0" distR="0">
             <wp:extent cx="677266" cy="846582"/>
             <wp:effectExtent l="38100" t="19050" r="27584" b="10668"/>
             <wp:docPr id="4" name="Picture 3" descr="DSC_0275.tif"/>
@@ -27,7 +27,7 @@
                     <pic:cNvPicPr/>
                   </pic:nvPicPr>
                   <pic:blipFill>
-                    <a:blip r:embed="rId8" cstate="print"/>
+                    <a:blip r:embed="rId7" cstate="print"/>
                     <a:stretch>
                       <a:fillRect/>
                     </a:stretch>
@@ -359,7 +359,7 @@
           <w:noProof/>
         </w:rPr>
         <w:drawing>
-          <wp:inline distT="0" distB="0" distL="0" distR="0" wp14:anchorId="16946EAA" wp14:editId="57662F5F">
+          <wp:inline distT="0" distB="0" distL="0" distR="0">
             <wp:extent cx="530913" cy="674703"/>
             <wp:effectExtent l="38100" t="19050" r="21537" b="11097"/>
             <wp:docPr id="1" name="Picture 0" descr="CindiKozlowski.jpg"/>
@@ -374,7 +374,7 @@
                     <pic:cNvPicPr/>
                   </pic:nvPicPr>
                   <pic:blipFill>
-                    <a:blip r:embed="rId9" cstate="print"/>
+                    <a:blip r:embed="rId8" cstate="print"/>
                     <a:stretch>
                       <a:fillRect/>
                     </a:stretch>
@@ -427,8 +427,7 @@
         </w:rPr>
         <w:t xml:space="preserve">month since </w:t>
       </w:r>
-      <w:bookmarkStart w:id="0" w:name="_GoBack"/>
-      <w:bookmarkEnd w:id="0"/>
+      <w:proofErr w:type="gramStart"/>
       <w:r>
         <w:rPr>
           <w:sz w:val="18"/>
@@ -441,8 +440,9 @@
           <w:sz w:val="18"/>
           <w:szCs w:val="18"/>
         </w:rPr>
-        <w:t>started</w:t>
-      </w:r>
+        <w:t xml:space="preserve"> started</w:t>
+      </w:r>
+      <w:proofErr w:type="gramEnd"/>
       <w:r>
         <w:rPr>
           <w:sz w:val="18"/>
@@ -493,7 +493,7 @@
           <w:noProof/>
         </w:rPr>
         <w:drawing>
-          <wp:inline distT="0" distB="0" distL="0" distR="0" wp14:anchorId="06343186" wp14:editId="1B5C8546">
+          <wp:inline distT="0" distB="0" distL="0" distR="0">
             <wp:extent cx="486977" cy="667855"/>
             <wp:effectExtent l="19050" t="19050" r="27373" b="17945"/>
             <wp:docPr id="2" name="Picture 1" descr="IMG_0073.JPG"/>
@@ -508,7 +508,7 @@
                     <pic:cNvPicPr/>
                   </pic:nvPicPr>
                   <pic:blipFill>
-                    <a:blip r:embed="rId10" cstate="print"/>
+                    <a:blip r:embed="rId9" cstate="print"/>
                     <a:stretch>
                       <a:fillRect/>
                     </a:stretch>
@@ -538,7 +538,23 @@
           <w:sz w:val="18"/>
           <w:szCs w:val="18"/>
         </w:rPr>
-        <w:t>I joined Keller Williams in late June and as soon as it was available I plugged into Sherry’s coaching seminars. She has a wealth of knowledge to share with everyone.  I feel I have catapulted years ahead with all the ideas and resources that have been shared by Sherry and Keller Williams.  It isn’t easy but the time spent is well worth it. One of the greatest things is having someone to go to with questions and ideas who is available to listen and help. The different classes I’ve attended have helped me focus on what is important to get my business up and running and profitable.  They have forced me to think out of the box and get myself organized.  It has taught me that I have a team of knowledgeable professionals available to help with the different scenarios that come up today in Real Estate. I would encourage anyone who has been in the business a longtime or just a short time, like me, to plug into the coaching Resources available with Sherry and our Great Team.</w:t>
+        <w:t xml:space="preserve">I joined Keller Williams in late June and as soon as it was available I plugged into Sherry’s coaching seminars. She has a wealth of knowledge to share with everyone.  I feel I have catapulted years ahead with all the ideas and resources that have been shared by Sherry and Keller Williams.  It isn’t easy but the time spent is well worth it. One of the greatest things is having someone to go to with questions and ideas </w:t>
+      </w:r>
+      <w:proofErr w:type="gramStart"/>
+      <w:r>
+        <w:rPr>
+          <w:sz w:val="18"/>
+          <w:szCs w:val="18"/>
+        </w:rPr>
+        <w:t>who</w:t>
+      </w:r>
+      <w:proofErr w:type="gramEnd"/>
+      <w:r>
+        <w:rPr>
+          <w:sz w:val="18"/>
+          <w:szCs w:val="18"/>
+        </w:rPr>
+        <w:t xml:space="preserve"> is available to listen and help. The different classes I’ve attended have helped me focus on what is important to get my business up and running and profitable.  They have forced me to think out of the box and get myself organized.  It has taught me that I have a team of knowledgeable professionals available to help with the different scenarios that come up today in Real Estate. I would encourage anyone who has been in the business a longtime or just a short time, like me, to plug into the coaching Resources available with Sherry and our Great Team.</w:t>
       </w:r>
       <w:r>
         <w:rPr>
@@ -726,7 +742,7 @@
           <w:noProof/>
         </w:rPr>
         <w:drawing>
-          <wp:inline distT="0" distB="0" distL="0" distR="0" wp14:anchorId="47718C9F" wp14:editId="6A2C8075">
+          <wp:inline distT="0" distB="0" distL="0" distR="0">
             <wp:extent cx="481013" cy="598259"/>
             <wp:effectExtent l="38100" t="19050" r="14287" b="11341"/>
             <wp:docPr id="3" name="Picture 2" descr="deb_pic.jpg"/>
@@ -741,7 +757,7 @@
                     <pic:cNvPicPr/>
                   </pic:nvPicPr>
                   <pic:blipFill>
-                    <a:blip r:embed="rId11" cstate="print"/>
+                    <a:blip r:embed="rId10" cstate="print"/>
                     <a:stretch>
                       <a:fillRect/>
                     </a:stretch>
@@ -814,7 +830,7 @@
           <w:szCs w:val="18"/>
         </w:rPr>
         <w:drawing>
-          <wp:inline distT="0" distB="0" distL="0" distR="0" wp14:anchorId="4848FA65" wp14:editId="32BAD221">
+          <wp:inline distT="0" distB="0" distL="0" distR="0">
             <wp:extent cx="707854" cy="530891"/>
             <wp:effectExtent l="19050" t="19050" r="16046" b="21559"/>
             <wp:docPr id="5" name="Picture 4" descr="DSCN0291.JPG"/>
@@ -829,7 +845,7 @@
                     <pic:cNvPicPr/>
                   </pic:nvPicPr>
                   <pic:blipFill>
-                    <a:blip r:embed="rId12" cstate="print"/>
+                    <a:blip r:embed="rId11" cstate="print"/>
                     <a:stretch>
                       <a:fillRect/>
                     </a:stretch>
@@ -864,12 +880,21 @@
         </w:rPr>
         <w:t xml:space="preserve">I am a newer agent at KW and new to the industry since August 1, 2011.  I must say it has been a fulfilling experience although challenging as well.  I am learning so much about business not just selling homes.  I am becoming a business owner and not just a sales person.  The coaching program has been a success in my life because of the knowledge, structure, and accountability that Sherry has brought to the table for my business.  Every agent has their own needs and desires on where they want their business to go from start to finish.  Sherry and the coaching program have a system in place for all of those needs to make each business plan come into fruition.  I was a bit skeptical in the beginning because I wasn't sure if I would be able to keep up. Not only am I keeping up with the program, </w:t>
       </w:r>
-      <w:r>
-        <w:rPr>
-          <w:sz w:val="18"/>
-          <w:szCs w:val="18"/>
-        </w:rPr>
-        <w:t>I have watched</w:t>
+      <w:proofErr w:type="gramStart"/>
+      <w:r>
+        <w:rPr>
+          <w:sz w:val="18"/>
+          <w:szCs w:val="18"/>
+        </w:rPr>
+        <w:t>I have</w:t>
+      </w:r>
+      <w:proofErr w:type="gramEnd"/>
+      <w:r>
+        <w:rPr>
+          <w:sz w:val="18"/>
+          <w:szCs w:val="18"/>
+        </w:rPr>
+        <w:t xml:space="preserve"> watched</w:t>
       </w:r>
       <w:r>
         <w:rPr>
@@ -931,7 +956,7 @@
           <w:szCs w:val="18"/>
         </w:rPr>
         <w:drawing>
-          <wp:inline distT="0" distB="0" distL="0" distR="0" wp14:anchorId="441C02DF" wp14:editId="01A6F869">
+          <wp:inline distT="0" distB="0" distL="0" distR="0">
             <wp:extent cx="565552" cy="749358"/>
             <wp:effectExtent l="38100" t="19050" r="24998" b="12642"/>
             <wp:docPr id="6" name="Picture 5" descr="john.bmp"/>
@@ -946,7 +971,7 @@
                     <pic:cNvPicPr/>
                   </pic:nvPicPr>
                   <pic:blipFill>
-                    <a:blip r:embed="rId13" cstate="print"/>
+                    <a:blip r:embed="rId12" cstate="print"/>
                     <a:stretch>
                       <a:fillRect/>
                     </a:stretch>
@@ -1048,7 +1073,7 @@
         </w:rPr>
         <w:lastRenderedPageBreak/>
         <w:drawing>
-          <wp:inline distT="0" distB="0" distL="0" distR="0" wp14:anchorId="7D948DFC" wp14:editId="47180571">
+          <wp:inline distT="0" distB="0" distL="0" distR="0">
             <wp:extent cx="645847" cy="584643"/>
             <wp:effectExtent l="19050" t="19050" r="20903" b="24957"/>
             <wp:docPr id="9" name="Picture 3"/>
@@ -1065,7 +1090,7 @@
                     </pic:cNvPicPr>
                   </pic:nvPicPr>
                   <pic:blipFill>
-                    <a:blip r:embed="rId14" cstate="print"/>
+                    <a:blip r:embed="rId13" cstate="print"/>
                     <a:stretch>
                       <a:fillRect/>
                     </a:stretch>
@@ -1125,7 +1150,7 @@
           <w:sz w:val="18"/>
           <w:szCs w:val="18"/>
         </w:rPr>
-        <w:t xml:space="preserve">Sherry has been key in providing the support and techniques necessary to change one's mindset from worker bee to </w:t>
+        <w:t xml:space="preserve">Sherry has been </w:t>
       </w:r>
       <w:proofErr w:type="gramStart"/>
       <w:r>
@@ -1134,7 +1159,7 @@
           <w:sz w:val="18"/>
           <w:szCs w:val="18"/>
         </w:rPr>
-        <w:t>self motivated</w:t>
+        <w:t>key</w:t>
       </w:r>
       <w:proofErr w:type="gramEnd"/>
       <w:r>
@@ -1143,7 +1168,7 @@
           <w:sz w:val="18"/>
           <w:szCs w:val="18"/>
         </w:rPr>
-        <w:t>, accountable, efficient and highly successful business owner. Sherry provides so much information, I feel that I can build up my new business in a way that is completely personal and works for me. She has given me vision and allowed me to dream bigger. I strongly feel that having someone like Sherry to rely on for coaching and motivation, while starting a new career, can mean the difference between failure and great success.</w:t>
+        <w:t xml:space="preserve"> in providing the support and techniques necessary to change one's mindset from worker bee to self motivated, accountable, efficient and highly successful business owner. Sherry provides so much information, I feel that I can build up my new business in a way that is completely personal and works for me. She has given me vision and allowed me to dream bigger. I strongly feel that having someone like Sherry to rely on for coaching and motivation, while starting a new career, can mean the difference between failure and great success.</w:t>
       </w:r>
     </w:p>
     <w:p>
@@ -1501,8 +1526,8 @@
     <w:p/>
     <w:p/>
     <w:sectPr>
-      <w:headerReference w:type="default" r:id="rId15"/>
-      <w:footerReference w:type="default" r:id="rId16"/>
+      <w:headerReference w:type="default" r:id="rId14"/>
+      <w:footerReference w:type="default" r:id="rId15"/>
       <w:pgSz w:w="12240" w:h="15840"/>
       <w:pgMar w:top="1440" w:right="1440" w:bottom="1440" w:left="1440" w:header="720" w:footer="720" w:gutter="0"/>
       <w:pgBorders w:offsetFrom="page">
@@ -1519,7 +1544,7 @@
 </file>
 
 <file path=word/endnotes.xml><?xml version="1.0" encoding="utf-8"?>
-<w:endnotes xmlns:wpc="http://schemas.microsoft.com/office/word/2010/wordprocessingCanvas" xmlns:mo="http://schemas.microsoft.com/office/mac/office/2008/main" xmlns:mc="http://schemas.openxmlformats.org/markup-compatibility/2006" xmlns:mv="urn:schemas-microsoft-com:mac:vml" xmlns:o="urn:schemas-microsoft-com:office:office" xmlns:r="http://schemas.openxmlformats.org/officeDocument/2006/relationships" xmlns:m="http://schemas.openxmlformats.org/officeDocument/2006/math" xmlns:v="urn:schemas-microsoft-com:vml" xmlns:wp14="http://schemas.microsoft.com/office/word/2010/wordprocessingDrawing" xmlns:wp="http://schemas.openxmlformats.org/drawingml/2006/wordprocessingDrawing" xmlns:w10="urn:schemas-microsoft-com:office:word" xmlns:w="http://schemas.openxmlformats.org/wordprocessingml/2006/main" xmlns:w14="http://schemas.microsoft.com/office/word/2010/wordml" xmlns:wpg="http://schemas.microsoft.com/office/word/2010/wordprocessingGroup" xmlns:wpi="http://schemas.microsoft.com/office/word/2010/wordprocessingInk" xmlns:wne="http://schemas.microsoft.com/office/word/2006/wordml" xmlns:wps="http://schemas.microsoft.com/office/word/2010/wordprocessingShape" mc:Ignorable="w14 wp14">
+<w:endnotes xmlns:ve="http://schemas.openxmlformats.org/markup-compatibility/2006" xmlns:o="urn:schemas-microsoft-com:office:office" xmlns:r="http://schemas.openxmlformats.org/officeDocument/2006/relationships" xmlns:m="http://schemas.openxmlformats.org/officeDocument/2006/math" xmlns:v="urn:schemas-microsoft-com:vml" xmlns:wp="http://schemas.openxmlformats.org/drawingml/2006/wordprocessingDrawing" xmlns:w10="urn:schemas-microsoft-com:office:word" xmlns:w="http://schemas.openxmlformats.org/wordprocessingml/2006/main" xmlns:wne="http://schemas.microsoft.com/office/word/2006/wordml">
   <w:endnote w:type="separator" w:id="-1">
     <w:p>
       <w:pPr>
@@ -1544,7 +1569,7 @@
 </file>
 
 <file path=word/footer1.xml><?xml version="1.0" encoding="utf-8"?>
-<w:ftr xmlns:wpc="http://schemas.microsoft.com/office/word/2010/wordprocessingCanvas" xmlns:mo="http://schemas.microsoft.com/office/mac/office/2008/main" xmlns:mc="http://schemas.openxmlformats.org/markup-compatibility/2006" xmlns:mv="urn:schemas-microsoft-com:mac:vml" xmlns:o="urn:schemas-microsoft-com:office:office" xmlns:r="http://schemas.openxmlformats.org/officeDocument/2006/relationships" xmlns:m="http://schemas.openxmlformats.org/officeDocument/2006/math" xmlns:v="urn:schemas-microsoft-com:vml" xmlns:wp14="http://schemas.microsoft.com/office/word/2010/wordprocessingDrawing" xmlns:wp="http://schemas.openxmlformats.org/drawingml/2006/wordprocessingDrawing" xmlns:w10="urn:schemas-microsoft-com:office:word" xmlns:w="http://schemas.openxmlformats.org/wordprocessingml/2006/main" xmlns:w14="http://schemas.microsoft.com/office/word/2010/wordml" xmlns:wpg="http://schemas.microsoft.com/office/word/2010/wordprocessingGroup" xmlns:wpi="http://schemas.microsoft.com/office/word/2010/wordprocessingInk" xmlns:wne="http://schemas.microsoft.com/office/word/2006/wordml" xmlns:wps="http://schemas.microsoft.com/office/word/2010/wordprocessingShape" mc:Ignorable="w14 wp14">
+<w:ftr xmlns:ve="http://schemas.openxmlformats.org/markup-compatibility/2006" xmlns:o="urn:schemas-microsoft-com:office:office" xmlns:r="http://schemas.openxmlformats.org/officeDocument/2006/relationships" xmlns:m="http://schemas.openxmlformats.org/officeDocument/2006/math" xmlns:v="urn:schemas-microsoft-com:vml" xmlns:wp="http://schemas.openxmlformats.org/drawingml/2006/wordprocessingDrawing" xmlns:w10="urn:schemas-microsoft-com:office:word" xmlns:w="http://schemas.openxmlformats.org/wordprocessingml/2006/main" xmlns:wne="http://schemas.microsoft.com/office/word/2006/wordml">
   <w:p>
     <w:pPr>
       <w:pStyle w:val="Footer"/>
@@ -1566,7 +1591,7 @@
 </file>
 
 <file path=word/footnotes.xml><?xml version="1.0" encoding="utf-8"?>
-<w:footnotes xmlns:wpc="http://schemas.microsoft.com/office/word/2010/wordprocessingCanvas" xmlns:mo="http://schemas.microsoft.com/office/mac/office/2008/main" xmlns:mc="http://schemas.openxmlformats.org/markup-compatibility/2006" xmlns:mv="urn:schemas-microsoft-com:mac:vml" xmlns:o="urn:schemas-microsoft-com:office:office" xmlns:r="http://schemas.openxmlformats.org/officeDocument/2006/relationships" xmlns:m="http://schemas.openxmlformats.org/officeDocument/2006/math" xmlns:v="urn:schemas-microsoft-com:vml" xmlns:wp14="http://schemas.microsoft.com/office/word/2010/wordprocessingDrawing" xmlns:wp="http://schemas.openxmlformats.org/drawingml/2006/wordprocessingDrawing" xmlns:w10="urn:schemas-microsoft-com:office:word" xmlns:w="http://schemas.openxmlformats.org/wordprocessingml/2006/main" xmlns:w14="http://schemas.microsoft.com/office/word/2010/wordml" xmlns:wpg="http://schemas.microsoft.com/office/word/2010/wordprocessingGroup" xmlns:wpi="http://schemas.microsoft.com/office/word/2010/wordprocessingInk" xmlns:wne="http://schemas.microsoft.com/office/word/2006/wordml" xmlns:wps="http://schemas.microsoft.com/office/word/2010/wordprocessingShape" mc:Ignorable="w14 wp14">
+<w:footnotes xmlns:ve="http://schemas.openxmlformats.org/markup-compatibility/2006" xmlns:o="urn:schemas-microsoft-com:office:office" xmlns:r="http://schemas.openxmlformats.org/officeDocument/2006/relationships" xmlns:m="http://schemas.openxmlformats.org/officeDocument/2006/math" xmlns:v="urn:schemas-microsoft-com:vml" xmlns:wp="http://schemas.openxmlformats.org/drawingml/2006/wordprocessingDrawing" xmlns:w10="urn:schemas-microsoft-com:office:word" xmlns:w="http://schemas.openxmlformats.org/wordprocessingml/2006/main" xmlns:wne="http://schemas.microsoft.com/office/word/2006/wordml">
   <w:footnote w:type="separator" w:id="-1">
     <w:p>
       <w:pPr>
@@ -1591,7 +1616,7 @@
 </file>
 
 <file path=word/header1.xml><?xml version="1.0" encoding="utf-8"?>
-<w:hdr xmlns:wpc="http://schemas.microsoft.com/office/word/2010/wordprocessingCanvas" xmlns:mo="http://schemas.microsoft.com/office/mac/office/2008/main" xmlns:mc="http://schemas.openxmlformats.org/markup-compatibility/2006" xmlns:mv="urn:schemas-microsoft-com:mac:vml" xmlns:o="urn:schemas-microsoft-com:office:office" xmlns:r="http://schemas.openxmlformats.org/officeDocument/2006/relationships" xmlns:m="http://schemas.openxmlformats.org/officeDocument/2006/math" xmlns:v="urn:schemas-microsoft-com:vml" xmlns:wp14="http://schemas.microsoft.com/office/word/2010/wordprocessingDrawing" xmlns:wp="http://schemas.openxmlformats.org/drawingml/2006/wordprocessingDrawing" xmlns:w10="urn:schemas-microsoft-com:office:word" xmlns:w="http://schemas.openxmlformats.org/wordprocessingml/2006/main" xmlns:w14="http://schemas.microsoft.com/office/word/2010/wordml" xmlns:wpg="http://schemas.microsoft.com/office/word/2010/wordprocessingGroup" xmlns:wpi="http://schemas.microsoft.com/office/word/2010/wordprocessingInk" xmlns:wne="http://schemas.microsoft.com/office/word/2006/wordml" xmlns:wps="http://schemas.microsoft.com/office/word/2010/wordprocessingShape" mc:Ignorable="w14 wp14">
+<w:hdr xmlns:ve="http://schemas.openxmlformats.org/markup-compatibility/2006" xmlns:o="urn:schemas-microsoft-com:office:office" xmlns:r="http://schemas.openxmlformats.org/officeDocument/2006/relationships" xmlns:m="http://schemas.openxmlformats.org/officeDocument/2006/math" xmlns:v="urn:schemas-microsoft-com:vml" xmlns:wp="http://schemas.openxmlformats.org/drawingml/2006/wordprocessingDrawing" xmlns:w10="urn:schemas-microsoft-com:office:word" xmlns:w="http://schemas.openxmlformats.org/wordprocessingml/2006/main" xmlns:wne="http://schemas.microsoft.com/office/word/2006/wordml">
   <w:p>
     <w:pPr>
       <w:pStyle w:val="Footer"/>
@@ -1618,7 +1643,7 @@
 </file>
 
 <file path=word/styles.xml><?xml version="1.0" encoding="utf-8"?>
-<w:styles xmlns:mc="http://schemas.openxmlformats.org/markup-compatibility/2006" xmlns:r="http://schemas.openxmlformats.org/officeDocument/2006/relationships" xmlns:w="http://schemas.openxmlformats.org/wordprocessingml/2006/main" xmlns:w14="http://schemas.microsoft.com/office/word/2010/wordml" mc:Ignorable="w14">
+<w:styles xmlns:r="http://schemas.openxmlformats.org/officeDocument/2006/relationships" xmlns:w="http://schemas.openxmlformats.org/wordprocessingml/2006/main">
   <w:docDefaults>
     <w:rPrDefault>
       <w:rPr>
@@ -1634,7 +1659,7 @@
       </w:pPr>
     </w:pPrDefault>
   </w:docDefaults>
-  <w:latentStyles w:defLockedState="0" w:defUIPriority="99" w:defSemiHidden="1" w:defUnhideWhenUsed="1" w:defQFormat="0" w:count="276">
+  <w:latentStyles w:defLockedState="0" w:defUIPriority="99" w:defSemiHidden="1" w:defUnhideWhenUsed="1" w:defQFormat="0" w:count="267">
     <w:lsdException w:name="Normal" w:semiHidden="0" w:uiPriority="0" w:unhideWhenUsed="0" w:qFormat="1"/>
     <w:lsdException w:name="heading 1" w:semiHidden="0" w:uiPriority="9" w:unhideWhenUsed="0" w:qFormat="1"/>
     <w:lsdException w:name="heading 2" w:uiPriority="9" w:qFormat="1"/>
@@ -1812,6 +1837,7 @@
     <w:uiPriority w:val="99"/>
     <w:semiHidden/>
     <w:unhideWhenUsed/>
+    <w:qFormat/>
     <w:tblPr>
       <w:tblInd w:w="0" w:type="dxa"/>
       <w:tblCellMar>
@@ -1887,6 +1913,7 @@
     <w:basedOn w:val="Normal"/>
     <w:link w:val="HeaderChar"/>
     <w:uiPriority w:val="99"/>
+    <w:semiHidden/>
     <w:unhideWhenUsed/>
     <w:rsid w:val="0031386C"/>
     <w:pPr>
@@ -1902,6 +1929,7 @@
     <w:basedOn w:val="DefaultParagraphFont"/>
     <w:link w:val="Header"/>
     <w:uiPriority w:val="99"/>
+    <w:semiHidden/>
     <w:rsid w:val="0031386C"/>
   </w:style>
   <w:style w:type="paragraph" w:styleId="Footer">
@@ -1909,6 +1937,7 @@
     <w:basedOn w:val="Normal"/>
     <w:link w:val="FooterChar"/>
     <w:uiPriority w:val="99"/>
+    <w:semiHidden/>
     <w:unhideWhenUsed/>
     <w:rsid w:val="0031386C"/>
     <w:pPr>
@@ -1924,193 +1953,8 @@
     <w:basedOn w:val="DefaultParagraphFont"/>
     <w:link w:val="Footer"/>
     <w:uiPriority w:val="99"/>
+    <w:semiHidden/>
     <w:rsid w:val="0031386C"/>
-  </w:style>
-</w:styles>
-</file>
-
-<file path=word/stylesWithEffects.xml><?xml version="1.0" encoding="utf-8"?>
-<w:styles xmlns:wpc="http://schemas.microsoft.com/office/word/2010/wordprocessingCanvas" xmlns:mo="http://schemas.microsoft.com/office/mac/office/2008/main" xmlns:mc="http://schemas.openxmlformats.org/markup-compatibility/2006" xmlns:mv="urn:schemas-microsoft-com:mac:vml" xmlns:o="urn:schemas-microsoft-com:office:office" xmlns:r="http://schemas.openxmlformats.org/officeDocument/2006/relationships" xmlns:m="http://schemas.openxmlformats.org/officeDocument/2006/math" xmlns:v="urn:schemas-microsoft-com:vml" xmlns:wp14="http://schemas.microsoft.com/office/word/2010/wordprocessingDrawing" xmlns:wp="http://schemas.openxmlformats.org/drawingml/2006/wordprocessingDrawing" xmlns:w10="urn:schemas-microsoft-com:office:word" xmlns:w="http://schemas.openxmlformats.org/wordprocessingml/2006/main" xmlns:w14="http://schemas.microsoft.com/office/word/2010/wordml" xmlns:wpg="http://schemas.microsoft.com/office/word/2010/wordprocessingGroup" xmlns:wpi="http://schemas.microsoft.com/office/word/2010/wordprocessingInk" xmlns:wne="http://schemas.microsoft.com/office/word/2006/wordml" xmlns:wps="http://schemas.microsoft.com/office/word/2010/wordprocessingShape" mc:Ignorable="w14 wp14">
-  <w:docDefaults>
-    <w:rPrDefault>
-      <w:rPr>
-        <w:rFonts w:asciiTheme="minorHAnsi" w:eastAsiaTheme="minorEastAsia" w:hAnsiTheme="minorHAnsi" w:cstheme="minorBidi"/>
-        <w:sz w:val="24"/>
-        <w:szCs w:val="24"/>
-        <w:lang w:val="en-US" w:eastAsia="ja-JP" w:bidi="ar-SA"/>
-      </w:rPr>
-    </w:rPrDefault>
-    <w:pPrDefault/>
-  </w:docDefaults>
-  <w:latentStyles w:defLockedState="0" w:defUIPriority="99" w:defSemiHidden="1" w:defUnhideWhenUsed="1" w:defQFormat="0" w:count="276">
-    <w:lsdException w:name="Normal" w:semiHidden="0" w:uiPriority="0" w:unhideWhenUsed="0" w:qFormat="1"/>
-    <w:lsdException w:name="heading 1" w:semiHidden="0" w:uiPriority="9" w:unhideWhenUsed="0" w:qFormat="1"/>
-    <w:lsdException w:name="heading 2" w:uiPriority="9" w:qFormat="1"/>
-    <w:lsdException w:name="heading 3" w:uiPriority="9" w:qFormat="1"/>
-    <w:lsdException w:name="heading 4" w:uiPriority="9" w:qFormat="1"/>
-    <w:lsdException w:name="heading 5" w:uiPriority="9" w:qFormat="1"/>
-    <w:lsdException w:name="heading 6" w:uiPriority="9" w:qFormat="1"/>
-    <w:lsdException w:name="heading 7" w:uiPriority="9" w:qFormat="1"/>
-    <w:lsdException w:name="heading 8" w:uiPriority="9" w:qFormat="1"/>
-    <w:lsdException w:name="heading 9" w:uiPriority="9" w:qFormat="1"/>
-    <w:lsdException w:name="toc 1" w:uiPriority="39"/>
-    <w:lsdException w:name="toc 2" w:uiPriority="39"/>
-    <w:lsdException w:name="toc 3" w:uiPriority="39"/>
-    <w:lsdException w:name="toc 4" w:uiPriority="39"/>
-    <w:lsdException w:name="toc 5" w:uiPriority="39"/>
-    <w:lsdException w:name="toc 6" w:uiPriority="39"/>
-    <w:lsdException w:name="toc 7" w:uiPriority="39"/>
-    <w:lsdException w:name="toc 8" w:uiPriority="39"/>
-    <w:lsdException w:name="toc 9" w:uiPriority="39"/>
-    <w:lsdException w:name="caption" w:uiPriority="35" w:qFormat="1"/>
-    <w:lsdException w:name="Title" w:semiHidden="0" w:uiPriority="10" w:unhideWhenUsed="0" w:qFormat="1"/>
-    <w:lsdException w:name="Default Paragraph Font" w:uiPriority="1"/>
-    <w:lsdException w:name="Subtitle" w:semiHidden="0" w:uiPriority="11" w:unhideWhenUsed="0" w:qFormat="1"/>
-    <w:lsdException w:name="Strong" w:semiHidden="0" w:uiPriority="22" w:unhideWhenUsed="0" w:qFormat="1"/>
-    <w:lsdException w:name="Emphasis" w:semiHidden="0" w:uiPriority="20" w:unhideWhenUsed="0" w:qFormat="1"/>
-    <w:lsdException w:name="Table Grid" w:semiHidden="0" w:uiPriority="59" w:unhideWhenUsed="0"/>
-    <w:lsdException w:name="Placeholder Text" w:unhideWhenUsed="0"/>
-    <w:lsdException w:name="No Spacing" w:semiHidden="0" w:uiPriority="1" w:unhideWhenUsed="0" w:qFormat="1"/>
-    <w:lsdException w:name="Light Shading" w:semiHidden="0" w:uiPriority="60" w:unhideWhenUsed="0"/>
-    <w:lsdException w:name="Light List" w:semiHidden="0" w:uiPriority="61" w:unhideWhenUsed="0"/>
-    <w:lsdException w:name="Light Grid" w:semiHidden="0" w:uiPriority="62" w:unhideWhenUsed="0"/>
-    <w:lsdException w:name="Medium Shading 1" w:semiHidden="0" w:uiPriority="63" w:unhideWhenUsed="0"/>
-    <w:lsdException w:name="Medium Shading 2" w:semiHidden="0" w:uiPriority="64" w:unhideWhenUsed="0"/>
-    <w:lsdException w:name="Medium List 1" w:semiHidden="0" w:uiPriority="65" w:unhideWhenUsed="0"/>
-    <w:lsdException w:name="Medium List 2" w:semiHidden="0" w:uiPriority="66" w:unhideWhenUsed="0"/>
-    <w:lsdException w:name="Medium Grid 1" w:semiHidden="0" w:uiPriority="67" w:unhideWhenUsed="0"/>
-    <w:lsdException w:name="Medium Grid 2" w:semiHidden="0" w:uiPriority="68" w:unhideWhenUsed="0"/>
-    <w:lsdException w:name="Medium Grid 3" w:semiHidden="0" w:uiPriority="69" w:unhideWhenUsed="0"/>
-    <w:lsdException w:name="Dark List" w:semiHidden="0" w:uiPriority="70" w:unhideWhenUsed="0"/>
-    <w:lsdException w:name="Colorful Shading" w:semiHidden="0" w:uiPriority="71" w:unhideWhenUsed="0"/>
-    <w:lsdException w:name="Colorful List" w:semiHidden="0" w:uiPriority="72" w:unhideWhenUsed="0"/>
-    <w:lsdException w:name="Colorful Grid" w:semiHidden="0" w:uiPriority="73" w:unhideWhenUsed="0"/>
-    <w:lsdException w:name="Light Shading Accent 1" w:semiHidden="0" w:uiPriority="60" w:unhideWhenUsed="0"/>
-    <w:lsdException w:name="Light List Accent 1" w:semiHidden="0" w:uiPriority="61" w:unhideWhenUsed="0"/>
-    <w:lsdException w:name="Light Grid Accent 1" w:semiHidden="0" w:uiPriority="62" w:unhideWhenUsed="0"/>
-    <w:lsdException w:name="Medium Shading 1 Accent 1" w:semiHidden="0" w:uiPriority="63" w:unhideWhenUsed="0"/>
-    <w:lsdException w:name="Medium Shading 2 Accent 1" w:semiHidden="0" w:uiPriority="64" w:unhideWhenUsed="0"/>
-    <w:lsdException w:name="Medium List 1 Accent 1" w:semiHidden="0" w:uiPriority="65" w:unhideWhenUsed="0"/>
-    <w:lsdException w:name="Revision" w:unhideWhenUsed="0"/>
-    <w:lsdException w:name="List Paragraph" w:semiHidden="0" w:uiPriority="34" w:unhideWhenUsed="0" w:qFormat="1"/>
-    <w:lsdException w:name="Quote" w:semiHidden="0" w:uiPriority="29" w:unhideWhenUsed="0" w:qFormat="1"/>
-    <w:lsdException w:name="Intense Quote" w:semiHidden="0" w:uiPriority="30" w:unhideWhenUsed="0" w:qFormat="1"/>
-    <w:lsdException w:name="Medium List 2 Accent 1" w:semiHidden="0" w:uiPriority="66" w:unhideWhenUsed="0"/>
-    <w:lsdException w:name="Medium Grid 1 Accent 1" w:semiHidden="0" w:uiPriority="67" w:unhideWhenUsed="0"/>
-    <w:lsdException w:name="Medium Grid 2 Accent 1" w:semiHidden="0" w:uiPriority="68" w:unhideWhenUsed="0"/>
-    <w:lsdException w:name="Medium Grid 3 Accent 1" w:semiHidden="0" w:uiPriority="69" w:unhideWhenUsed="0"/>
-    <w:lsdException w:name="Dark List Accent 1" w:semiHidden="0" w:uiPriority="70" w:unhideWhenUsed="0"/>
-    <w:lsdException w:name="Colorful Shading Accent 1" w:semiHidden="0" w:uiPriority="71" w:unhideWhenUsed="0"/>
-    <w:lsdException w:name="Colorful List Accent 1" w:semiHidden="0" w:uiPriority="72" w:unhideWhenUsed="0"/>
-    <w:lsdException w:name="Colorful Grid Accent 1" w:semiHidden="0" w:uiPriority="73" w:unhideWhenUsed="0"/>
-    <w:lsdException w:name="Light Shading Accent 2" w:semiHidden="0" w:uiPriority="60" w:unhideWhenUsed="0"/>
-    <w:lsdException w:name="Light List Accent 2" w:semiHidden="0" w:uiPriority="61" w:unhideWhenUsed="0"/>
-    <w:lsdException w:name="Light Grid Accent 2" w:semiHidden="0" w:uiPriority="62" w:unhideWhenUsed="0"/>
-    <w:lsdException w:name="Medium Shading 1 Accent 2" w:semiHidden="0" w:uiPriority="63" w:unhideWhenUsed="0"/>
-    <w:lsdException w:name="Medium Shading 2 Accent 2" w:semiHidden="0" w:uiPriority="64" w:unhideWhenUsed="0"/>
-    <w:lsdException w:name="Medium List 1 Accent 2" w:semiHidden="0" w:uiPriority="65" w:unhideWhenUsed="0"/>
-    <w:lsdException w:name="Medium List 2 Accent 2" w:semiHidden="0" w:uiPriority="66" w:unhideWhenUsed="0"/>
-    <w:lsdException w:name="Medium Grid 1 Accent 2" w:semiHidden="0" w:uiPriority="67" w:unhideWhenUsed="0"/>
-    <w:lsdException w:name="Medium Grid 2 Accent 2" w:semiHidden="0" w:uiPriority="68" w:unhideWhenUsed="0"/>
-    <w:lsdException w:name="Medium Grid 3 Accent 2" w:semiHidden="0" w:uiPriority="69" w:unhideWhenUsed="0"/>
-    <w:lsdException w:name="Dark List Accent 2" w:semiHidden="0" w:uiPriority="70" w:unhideWhenUsed="0"/>
-    <w:lsdException w:name="Colorful Shading Accent 2" w:semiHidden="0" w:uiPriority="71" w:unhideWhenUsed="0"/>
-    <w:lsdException w:name="Colorful List Accent 2" w:semiHidden="0" w:uiPriority="72" w:unhideWhenUsed="0"/>
-    <w:lsdException w:name="Colorful Grid Accent 2" w:semiHidden="0" w:uiPriority="73" w:unhideWhenUsed="0"/>
-    <w:lsdException w:name="Light Shading Accent 3" w:semiHidden="0" w:uiPriority="60" w:unhideWhenUsed="0"/>
-    <w:lsdException w:name="Light List Accent 3" w:semiHidden="0" w:uiPriority="61" w:unhideWhenUsed="0"/>
-    <w:lsdException w:name="Light Grid Accent 3" w:semiHidden="0" w:uiPriority="62" w:unhideWhenUsed="0"/>
-    <w:lsdException w:name="Medium Shading 1 Accent 3" w:semiHidden="0" w:uiPriority="63" w:unhideWhenUsed="0"/>
-    <w:lsdException w:name="Medium Shading 2 Accent 3" w:semiHidden="0" w:uiPriority="64" w:unhideWhenUsed="0"/>
-    <w:lsdException w:name="Medium List 1 Accent 3" w:semiHidden="0" w:uiPriority="65" w:unhideWhenUsed="0"/>
-    <w:lsdException w:name="Medium List 2 Accent 3" w:semiHidden="0" w:uiPriority="66" w:unhideWhenUsed="0"/>
-    <w:lsdException w:name="Medium Grid 1 Accent 3" w:semiHidden="0" w:uiPriority="67" w:unhideWhenUsed="0"/>
-    <w:lsdException w:name="Medium Grid 2 Accent 3" w:semiHidden="0" w:uiPriority="68" w:unhideWhenUsed="0"/>
-    <w:lsdException w:name="Medium Grid 3 Accent 3" w:semiHidden="0" w:uiPriority="69" w:unhideWhenUsed="0"/>
-    <w:lsdException w:name="Dark List Accent 3" w:semiHidden="0" w:uiPriority="70" w:unhideWhenUsed="0"/>
-    <w:lsdException w:name="Colorful Shading Accent 3" w:semiHidden="0" w:uiPriority="71" w:unhideWhenUsed="0"/>
-    <w:lsdException w:name="Colorful List Accent 3" w:semiHidden="0" w:uiPriority="72" w:unhideWhenUsed="0"/>
-    <w:lsdException w:name="Colorful Grid Accent 3" w:semiHidden="0" w:uiPriority="73" w:unhideWhenUsed="0"/>
-    <w:lsdException w:name="Light Shading Accent 4" w:semiHidden="0" w:uiPriority="60" w:unhideWhenUsed="0"/>
-    <w:lsdException w:name="Light List Accent 4" w:semiHidden="0" w:uiPriority="61" w:unhideWhenUsed="0"/>
-    <w:lsdException w:name="Light Grid Accent 4" w:semiHidden="0" w:uiPriority="62" w:unhideWhenUsed="0"/>
-    <w:lsdException w:name="Medium Shading 1 Accent 4" w:semiHidden="0" w:uiPriority="63" w:unhideWhenUsed="0"/>
-    <w:lsdException w:name="Medium Shading 2 Accent 4" w:semiHidden="0" w:uiPriority="64" w:unhideWhenUsed="0"/>
-    <w:lsdException w:name="Medium List 1 Accent 4" w:semiHidden="0" w:uiPriority="65" w:unhideWhenUsed="0"/>
-    <w:lsdException w:name="Medium List 2 Accent 4" w:semiHidden="0" w:uiPriority="66" w:unhideWhenUsed="0"/>
-    <w:lsdException w:name="Medium Grid 1 Accent 4" w:semiHidden="0" w:uiPriority="67" w:unhideWhenUsed="0"/>
-    <w:lsdException w:name="Medium Grid 2 Accent 4" w:semiHidden="0" w:uiPriority="68" w:unhideWhenUsed="0"/>
-    <w:lsdException w:name="Medium Grid 3 Accent 4" w:semiHidden="0" w:uiPriority="69" w:unhideWhenUsed="0"/>
-    <w:lsdException w:name="Dark List Accent 4" w:semiHidden="0" w:uiPriority="70" w:unhideWhenUsed="0"/>
-    <w:lsdException w:name="Colorful Shading Accent 4" w:semiHidden="0" w:uiPriority="71" w:unhideWhenUsed="0"/>
-    <w:lsdException w:name="Colorful List Accent 4" w:semiHidden="0" w:uiPriority="72" w:unhideWhenUsed="0"/>
-    <w:lsdException w:name="Colorful Grid Accent 4" w:semiHidden="0" w:uiPriority="73" w:unhideWhenUsed="0"/>
-    <w:lsdException w:name="Light Shading Accent 5" w:semiHidden="0" w:uiPriority="60" w:unhideWhenUsed="0"/>
-    <w:lsdException w:name="Light List Accent 5" w:semiHidden="0" w:uiPriority="61" w:unhideWhenUsed="0"/>
-    <w:lsdException w:name="Light Grid Accent 5" w:semiHidden="0" w:uiPriority="62" w:unhideWhenUsed="0"/>
-    <w:lsdException w:name="Medium Shading 1 Accent 5" w:semiHidden="0" w:uiPriority="63" w:unhideWhenUsed="0"/>
-    <w:lsdException w:name="Medium Shading 2 Accent 5" w:semiHidden="0" w:uiPriority="64" w:unhideWhenUsed="0"/>
-    <w:lsdException w:name="Medium List 1 Accent 5" w:semiHidden="0" w:uiPriority="65" w:unhideWhenUsed="0"/>
-    <w:lsdException w:name="Medium List 2 Accent 5" w:semiHidden="0" w:uiPriority="66" w:unhideWhenUsed="0"/>
-    <w:lsdException w:name="Medium Grid 1 Accent 5" w:semiHidden="0" w:uiPriority="67" w:unhideWhenUsed="0"/>
-    <w:lsdException w:name="Medium Grid 2 Accent 5" w:semiHidden="0" w:uiPriority="68" w:unhideWhenUsed="0"/>
-    <w:lsdException w:name="Medium Grid 3 Accent 5" w:semiHidden="0" w:uiPriority="69" w:unhideWhenUsed="0"/>
-    <w:lsdException w:name="Dark List Accent 5" w:semiHidden="0" w:uiPriority="70" w:unhideWhenUsed="0"/>
-    <w:lsdException w:name="Colorful Shading Accent 5" w:semiHidden="0" w:uiPriority="71" w:unhideWhenUsed="0"/>
-    <w:lsdException w:name="Colorful List Accent 5" w:semiHidden="0" w:uiPriority="72" w:unhideWhenUsed="0"/>
-    <w:lsdException w:name="Colorful Grid Accent 5" w:semiHidden="0" w:uiPriority="73" w:unhideWhenUsed="0"/>
-    <w:lsdException w:name="Light Shading Accent 6" w:semiHidden="0" w:uiPriority="60" w:unhideWhenUsed="0"/>
-    <w:lsdException w:name="Light List Accent 6" w:semiHidden="0" w:uiPriority="61" w:unhideWhenUsed="0"/>
-    <w:lsdException w:name="Light Grid Accent 6" w:semiHidden="0" w:uiPriority="62" w:unhideWhenUsed="0"/>
-    <w:lsdException w:name="Medium Shading 1 Accent 6" w:semiHidden="0" w:uiPriority="63" w:unhideWhenUsed="0"/>
-    <w:lsdException w:name="Medium Shading 2 Accent 6" w:semiHidden="0" w:uiPriority="64" w:unhideWhenUsed="0"/>
-    <w:lsdException w:name="Medium List 1 Accent 6" w:semiHidden="0" w:uiPriority="65" w:unhideWhenUsed="0"/>
-    <w:lsdException w:name="Medium List 2 Accent 6" w:semiHidden="0" w:uiPriority="66" w:unhideWhenUsed="0"/>
-    <w:lsdException w:name="Medium Grid 1 Accent 6" w:semiHidden="0" w:uiPriority="67" w:unhideWhenUsed="0"/>
-    <w:lsdException w:name="Medium Grid 2 Accent 6" w:semiHidden="0" w:uiPriority="68" w:unhideWhenUsed="0"/>
-    <w:lsdException w:name="Medium Grid 3 Accent 6" w:semiHidden="0" w:uiPriority="69" w:unhideWhenUsed="0"/>
-    <w:lsdException w:name="Dark List Accent 6" w:semiHidden="0" w:uiPriority="70" w:unhideWhenUsed="0"/>
-    <w:lsdException w:name="Colorful Shading Accent 6" w:semiHidden="0" w:uiPriority="71" w:unhideWhenUsed="0"/>
-    <w:lsdException w:name="Colorful List Accent 6" w:semiHidden="0" w:uiPriority="72" w:unhideWhenUsed="0"/>
-    <w:lsdException w:name="Colorful Grid Accent 6" w:semiHidden="0" w:uiPriority="73" w:unhideWhenUsed="0"/>
-    <w:lsdException w:name="Subtle Emphasis" w:semiHidden="0" w:uiPriority="19" w:unhideWhenUsed="0" w:qFormat="1"/>
-    <w:lsdException w:name="Intense Emphasis" w:semiHidden="0" w:uiPriority="21" w:unhideWhenUsed="0" w:qFormat="1"/>
-    <w:lsdException w:name="Subtle Reference" w:semiHidden="0" w:uiPriority="31" w:unhideWhenUsed="0" w:qFormat="1"/>
-    <w:lsdException w:name="Intense Reference" w:semiHidden="0" w:uiPriority="32" w:unhideWhenUsed="0" w:qFormat="1"/>
-    <w:lsdException w:name="Book Title" w:semiHidden="0" w:uiPriority="33" w:unhideWhenUsed="0" w:qFormat="1"/>
-    <w:lsdException w:name="Bibliography" w:uiPriority="37"/>
-    <w:lsdException w:name="TOC Heading" w:uiPriority="39" w:qFormat="1"/>
-  </w:latentStyles>
-  <w:style w:type="paragraph" w:default="1" w:styleId="Normal">
-    <w:name w:val="Normal"/>
-    <w:qFormat/>
-  </w:style>
-  <w:style w:type="character" w:default="1" w:styleId="DefaultParagraphFont">
-    <w:name w:val="Default Paragraph Font"/>
-    <w:uiPriority w:val="1"/>
-    <w:semiHidden/>
-    <w:unhideWhenUsed/>
-  </w:style>
-  <w:style w:type="table" w:default="1" w:styleId="TableNormal">
-    <w:name w:val="Normal Table"/>
-    <w:uiPriority w:val="99"/>
-    <w:semiHidden/>
-    <w:unhideWhenUsed/>
-    <w:tblPr>
-      <w:tblInd w:w="0" w:type="dxa"/>
-      <w:tblCellMar>
-        <w:top w:w="0" w:type="dxa"/>
-        <w:left w:w="108" w:type="dxa"/>
-        <w:bottom w:w="0" w:type="dxa"/>
-        <w:right w:w="108" w:type="dxa"/>
-      </w:tblCellMar>
-    </w:tblPr>
-  </w:style>
-  <w:style w:type="numbering" w:default="1" w:styleId="NoList">
-    <w:name w:val="No List"/>
-    <w:uiPriority w:val="99"/>
-    <w:semiHidden/>
-    <w:unhideWhenUsed/>
   </w:style>
 </w:styles>
 </file>
@@ -2403,7 +2247,7 @@
 </file>
 
 <file path=customXml/itemProps1.xml><?xml version="1.0" encoding="utf-8"?>
-<ds:datastoreItem xmlns:ds="http://schemas.openxmlformats.org/officeDocument/2006/customXml" ds:itemID="{70B53D9D-6EF6-F640-98B1-1F40504EB120}">
+<ds:datastoreItem xmlns:ds="http://schemas.openxmlformats.org/officeDocument/2006/customXml" ds:itemID="{11777795-5200-4DF8-852E-B49FAE0E9CE5}">
   <ds:schemaRefs>
     <ds:schemaRef ds:uri="http://schemas.openxmlformats.org/officeDocument/2006/bibliography"/>
   </ds:schemaRefs>

</xml_diff>